<commit_message>
exercise 7.3 form validation
</commit_message>
<xml_diff>
--- a/week-7/Instructions – Exercise 7.3 Form Validation.docx
+++ b/week-7/Instructions – Exercise 7.3 Form Validation.docx
@@ -1,6 +1,6 @@
 
 <file path=word/document.xml><?xml version="1.0" encoding="utf-8"?>
-<w:document xmlns:wpc="http://schemas.microsoft.com/office/word/2010/wordprocessingCanvas" xmlns:cx="http://schemas.microsoft.com/office/drawing/2014/chartex" xmlns:cx1="http://schemas.microsoft.com/office/drawing/2015/9/8/chartex" xmlns:cx2="http://schemas.microsoft.com/office/drawing/2015/10/21/chartex" xmlns:cx3="http://schemas.microsoft.com/office/drawing/2016/5/9/chartex" xmlns:cx4="http://schemas.microsoft.com/office/drawing/2016/5/10/chartex" xmlns:cx5="http://schemas.microsoft.com/office/drawing/2016/5/11/chartex" xmlns:cx6="http://schemas.microsoft.com/office/drawing/2016/5/12/chartex" xmlns:cx7="http://schemas.microsoft.com/office/drawing/2016/5/13/chartex" xmlns:cx8="http://schemas.microsoft.com/office/drawing/2016/5/14/chartex" xmlns:mc="http://schemas.openxmlformats.org/markup-compatibility/2006" xmlns:aink="http://schemas.microsoft.com/office/drawing/2016/ink" xmlns:am3d="http://schemas.microsoft.com/office/drawing/2017/model3d" xmlns:o="urn:schemas-microsoft-com:office:office" xmlns:r="http://schemas.openxmlformats.org/officeDocument/2006/relationships" xmlns:m="http://schemas.openxmlformats.org/officeDocument/2006/math" xmlns:v="urn:schemas-microsoft-com:vml" xmlns:wp14="http://schemas.microsoft.com/office/word/2010/wordprocessingDrawing" xmlns:wp="http://schemas.openxmlformats.org/drawingml/2006/wordprocessingDrawing" xmlns:w10="urn:schemas-microsoft-com:office:word" xmlns:w="http://schemas.openxmlformats.org/wordprocessingml/2006/main" xmlns:w14="http://schemas.microsoft.com/office/word/2010/wordml" xmlns:w15="http://schemas.microsoft.com/office/word/2012/wordml" xmlns:w16cex="http://schemas.microsoft.com/office/word/2018/wordml/cex" xmlns:w16cid="http://schemas.microsoft.com/office/word/2016/wordml/cid" xmlns:w16="http://schemas.microsoft.com/office/word/2018/wordml" xmlns:w16se="http://schemas.microsoft.com/office/word/2015/wordml/symex" xmlns:wpg="http://schemas.microsoft.com/office/word/2010/wordprocessingGroup" xmlns:wpi="http://schemas.microsoft.com/office/word/2010/wordprocessingInk" xmlns:wne="http://schemas.microsoft.com/office/word/2006/wordml" xmlns:wps="http://schemas.microsoft.com/office/word/2010/wordprocessingShape" mc:Ignorable="w14 w15 w16se w16cid w16 w16cex wp14">
+<w:document xmlns:wpc="http://schemas.microsoft.com/office/word/2010/wordprocessingCanvas" xmlns:cx="http://schemas.microsoft.com/office/drawing/2014/chartex" xmlns:cx1="http://schemas.microsoft.com/office/drawing/2015/9/8/chartex" xmlns:cx2="http://schemas.microsoft.com/office/drawing/2015/10/21/chartex" xmlns:cx3="http://schemas.microsoft.com/office/drawing/2016/5/9/chartex" xmlns:cx4="http://schemas.microsoft.com/office/drawing/2016/5/10/chartex" xmlns:cx5="http://schemas.microsoft.com/office/drawing/2016/5/11/chartex" xmlns:cx6="http://schemas.microsoft.com/office/drawing/2016/5/12/chartex" xmlns:cx7="http://schemas.microsoft.com/office/drawing/2016/5/13/chartex" xmlns:cx8="http://schemas.microsoft.com/office/drawing/2016/5/14/chartex" xmlns:mc="http://schemas.openxmlformats.org/markup-compatibility/2006" xmlns:aink="http://schemas.microsoft.com/office/drawing/2016/ink" xmlns:am3d="http://schemas.microsoft.com/office/drawing/2017/model3d" xmlns:o="urn:schemas-microsoft-com:office:office" xmlns:oel="http://schemas.microsoft.com/office/2019/extlst" xmlns:r="http://schemas.openxmlformats.org/officeDocument/2006/relationships" xmlns:m="http://schemas.openxmlformats.org/officeDocument/2006/math" xmlns:v="urn:schemas-microsoft-com:vml" xmlns:wp14="http://schemas.microsoft.com/office/word/2010/wordprocessingDrawing" xmlns:wp="http://schemas.openxmlformats.org/drawingml/2006/wordprocessingDrawing" xmlns:w10="urn:schemas-microsoft-com:office:word" xmlns:w="http://schemas.openxmlformats.org/wordprocessingml/2006/main" xmlns:w14="http://schemas.microsoft.com/office/word/2010/wordml" xmlns:w15="http://schemas.microsoft.com/office/word/2012/wordml" xmlns:w16cex="http://schemas.microsoft.com/office/word/2018/wordml/cex" xmlns:w16cid="http://schemas.microsoft.com/office/word/2016/wordml/cid" xmlns:w16="http://schemas.microsoft.com/office/word/2018/wordml" xmlns:w16sdtdh="http://schemas.microsoft.com/office/word/2020/wordml/sdtdatahash" xmlns:w16se="http://schemas.microsoft.com/office/word/2015/wordml/symex" xmlns:wpg="http://schemas.microsoft.com/office/word/2010/wordprocessingGroup" xmlns:wpi="http://schemas.microsoft.com/office/word/2010/wordprocessingInk" xmlns:wne="http://schemas.microsoft.com/office/word/2006/wordml" xmlns:wps="http://schemas.microsoft.com/office/word/2010/wordprocessingShape" mc:Ignorable="w14 w15 w16se w16cid w16 w16cex w16sdtdh wp14">
   <w:body>
     <w:p>
       <w:pPr>
@@ -116,19 +116,43 @@
         <w:textAlignment w:val="baseline"/>
         <w:rPr>
           <w:rFonts w:ascii="Arial" w:hAnsi="Arial" w:cs="Arial"/>
-          <w:color w:val="000000"/>
-          <w:sz w:val="22"/>
-          <w:szCs w:val="22"/>
-        </w:rPr>
-      </w:pPr>
-      <w:r>
-        <w:rPr>
-          <w:rFonts w:ascii="Arial" w:hAnsi="Arial" w:cs="Arial"/>
-          <w:color w:val="000000"/>
-          <w:sz w:val="22"/>
-          <w:szCs w:val="22"/>
-        </w:rPr>
-        <w:t>Make a copy of the gpa-calcualtor-app3 from Assignment 7.2 and add it to your week-7 directory </w:t>
+          <w:strike/>
+          <w:color w:val="000000"/>
+          <w:sz w:val="22"/>
+          <w:szCs w:val="22"/>
+        </w:rPr>
+      </w:pPr>
+      <w:r>
+        <w:rPr>
+          <w:rFonts w:ascii="Arial" w:hAnsi="Arial" w:cs="Arial"/>
+          <w:strike/>
+          <w:color w:val="000000"/>
+          <w:sz w:val="22"/>
+          <w:szCs w:val="22"/>
+        </w:rPr>
+        <w:t xml:space="preserve">Make a copy of the gpa-calcualtor-app3 from Assignment 7.2 and add it to your week-7 </w:t>
+      </w:r>
+      <w:proofErr w:type="gramStart"/>
+      <w:r>
+        <w:rPr>
+          <w:rFonts w:ascii="Arial" w:hAnsi="Arial" w:cs="Arial"/>
+          <w:strike/>
+          <w:color w:val="000000"/>
+          <w:sz w:val="22"/>
+          <w:szCs w:val="22"/>
+        </w:rPr>
+        <w:t>directory</w:t>
+      </w:r>
+      <w:proofErr w:type="gramEnd"/>
+      <w:r>
+        <w:rPr>
+          <w:rFonts w:ascii="Arial" w:hAnsi="Arial" w:cs="Arial"/>
+          <w:strike/>
+          <w:color w:val="000000"/>
+          <w:sz w:val="22"/>
+          <w:szCs w:val="22"/>
+        </w:rPr>
+        <w:t> </w:t>
       </w:r>
     </w:p>
     <w:p>
@@ -142,14 +166,16 @@
         <w:textAlignment w:val="baseline"/>
         <w:rPr>
           <w:rFonts w:ascii="Arial" w:hAnsi="Arial" w:cs="Arial"/>
-          <w:color w:val="000000"/>
-          <w:sz w:val="22"/>
-          <w:szCs w:val="22"/>
-        </w:rPr>
-      </w:pPr>
-      <w:r>
-        <w:rPr>
-          <w:rFonts w:ascii="Arial" w:hAnsi="Arial" w:cs="Arial"/>
+          <w:strike/>
+          <w:color w:val="000000"/>
+          <w:sz w:val="22"/>
+          <w:szCs w:val="22"/>
+        </w:rPr>
+      </w:pPr>
+      <w:r>
+        <w:rPr>
+          <w:rFonts w:ascii="Arial" w:hAnsi="Arial" w:cs="Arial"/>
+          <w:strike/>
           <w:color w:val="000000"/>
           <w:sz w:val="22"/>
           <w:szCs w:val="22"/>
@@ -160,6 +186,7 @@
       <w:r>
         <w:rPr>
           <w:rFonts w:ascii="Arial" w:hAnsi="Arial" w:cs="Arial"/>
+          <w:strike/>
           <w:color w:val="000000"/>
           <w:sz w:val="22"/>
           <w:szCs w:val="22"/>
@@ -170,12 +197,25 @@
       <w:r>
         <w:rPr>
           <w:rFonts w:ascii="Arial" w:hAnsi="Arial" w:cs="Arial"/>
-          <w:color w:val="000000"/>
-          <w:sz w:val="22"/>
-          <w:szCs w:val="22"/>
-        </w:rPr>
-        <w:t>-calculator-app</w:t>
-      </w:r>
+          <w:strike/>
+          <w:color w:val="000000"/>
+          <w:sz w:val="22"/>
+          <w:szCs w:val="22"/>
+        </w:rPr>
+        <w:t>-calculator-</w:t>
+      </w:r>
+      <w:proofErr w:type="gramStart"/>
+      <w:r>
+        <w:rPr>
+          <w:rFonts w:ascii="Arial" w:hAnsi="Arial" w:cs="Arial"/>
+          <w:strike/>
+          <w:color w:val="000000"/>
+          <w:sz w:val="22"/>
+          <w:szCs w:val="22"/>
+        </w:rPr>
+        <w:t>app</w:t>
+      </w:r>
+      <w:proofErr w:type="gramEnd"/>
     </w:p>
     <w:p>
       <w:pPr>
@@ -188,14 +228,16 @@
         <w:textAlignment w:val="baseline"/>
         <w:rPr>
           <w:rFonts w:ascii="Arial" w:hAnsi="Arial" w:cs="Arial"/>
-          <w:color w:val="000000"/>
-          <w:sz w:val="22"/>
-          <w:szCs w:val="22"/>
-        </w:rPr>
-      </w:pPr>
-      <w:r>
-        <w:rPr>
-          <w:rFonts w:ascii="Arial" w:hAnsi="Arial" w:cs="Arial"/>
+          <w:strike/>
+          <w:color w:val="000000"/>
+          <w:sz w:val="22"/>
+          <w:szCs w:val="22"/>
+        </w:rPr>
+      </w:pPr>
+      <w:r>
+        <w:rPr>
+          <w:rFonts w:ascii="Arial" w:hAnsi="Arial" w:cs="Arial"/>
+          <w:strike/>
           <w:color w:val="000000"/>
           <w:sz w:val="22"/>
           <w:szCs w:val="22"/>
@@ -206,6 +248,7 @@
       <w:r>
         <w:rPr>
           <w:rFonts w:ascii="Arial" w:hAnsi="Arial" w:cs="Arial"/>
+          <w:strike/>
           <w:color w:val="000000"/>
           <w:sz w:val="22"/>
           <w:szCs w:val="22"/>
@@ -216,11 +259,34 @@
       <w:r>
         <w:rPr>
           <w:rFonts w:ascii="Arial" w:hAnsi="Arial" w:cs="Arial"/>
-          <w:color w:val="000000"/>
-          <w:sz w:val="22"/>
-          <w:szCs w:val="22"/>
-        </w:rPr>
-        <w:t xml:space="preserve"> directory </w:t>
+          <w:strike/>
+          <w:color w:val="000000"/>
+          <w:sz w:val="22"/>
+          <w:szCs w:val="22"/>
+        </w:rPr>
+        <w:t xml:space="preserve"> </w:t>
+      </w:r>
+      <w:proofErr w:type="gramStart"/>
+      <w:r>
+        <w:rPr>
+          <w:rFonts w:ascii="Arial" w:hAnsi="Arial" w:cs="Arial"/>
+          <w:strike/>
+          <w:color w:val="000000"/>
+          <w:sz w:val="22"/>
+          <w:szCs w:val="22"/>
+        </w:rPr>
+        <w:t>directory</w:t>
+      </w:r>
+      <w:proofErr w:type="gramEnd"/>
+      <w:r>
+        <w:rPr>
+          <w:rFonts w:ascii="Arial" w:hAnsi="Arial" w:cs="Arial"/>
+          <w:strike/>
+          <w:color w:val="000000"/>
+          <w:sz w:val="22"/>
+          <w:szCs w:val="22"/>
+        </w:rPr>
+        <w:t> </w:t>
       </w:r>
     </w:p>
     <w:p>
@@ -234,14 +300,16 @@
         <w:textAlignment w:val="baseline"/>
         <w:rPr>
           <w:rFonts w:ascii="Arial" w:hAnsi="Arial" w:cs="Arial"/>
-          <w:color w:val="000000"/>
-          <w:sz w:val="22"/>
-          <w:szCs w:val="22"/>
-        </w:rPr>
-      </w:pPr>
-      <w:r>
-        <w:rPr>
-          <w:rFonts w:ascii="Arial" w:hAnsi="Arial" w:cs="Arial"/>
+          <w:strike/>
+          <w:color w:val="000000"/>
+          <w:sz w:val="22"/>
+          <w:szCs w:val="22"/>
+        </w:rPr>
+      </w:pPr>
+      <w:r>
+        <w:rPr>
+          <w:rFonts w:ascii="Arial" w:hAnsi="Arial" w:cs="Arial"/>
+          <w:strike/>
           <w:color w:val="000000"/>
           <w:sz w:val="22"/>
           <w:szCs w:val="22"/>
@@ -252,6 +320,7 @@
       <w:r>
         <w:rPr>
           <w:rFonts w:ascii="Arial" w:hAnsi="Arial" w:cs="Arial"/>
+          <w:strike/>
           <w:color w:val="000000"/>
           <w:sz w:val="22"/>
           <w:szCs w:val="22"/>
@@ -262,12 +331,25 @@
       <w:r>
         <w:rPr>
           <w:rFonts w:ascii="Arial" w:hAnsi="Arial" w:cs="Arial"/>
-          <w:color w:val="000000"/>
-          <w:sz w:val="22"/>
-          <w:szCs w:val="22"/>
-        </w:rPr>
-        <w:t xml:space="preserve"> file</w:t>
-      </w:r>
+          <w:strike/>
+          <w:color w:val="000000"/>
+          <w:sz w:val="22"/>
+          <w:szCs w:val="22"/>
+        </w:rPr>
+        <w:t xml:space="preserve"> </w:t>
+      </w:r>
+      <w:proofErr w:type="gramStart"/>
+      <w:r>
+        <w:rPr>
+          <w:rFonts w:ascii="Arial" w:hAnsi="Arial" w:cs="Arial"/>
+          <w:strike/>
+          <w:color w:val="000000"/>
+          <w:sz w:val="22"/>
+          <w:szCs w:val="22"/>
+        </w:rPr>
+        <w:t>file</w:t>
+      </w:r>
+      <w:proofErr w:type="gramEnd"/>
     </w:p>
     <w:p>
       <w:pPr>
@@ -280,14 +362,16 @@
         <w:textAlignment w:val="baseline"/>
         <w:rPr>
           <w:rFonts w:ascii="Arial" w:hAnsi="Arial" w:cs="Arial"/>
-          <w:color w:val="000000"/>
-          <w:sz w:val="22"/>
-          <w:szCs w:val="22"/>
-        </w:rPr>
-      </w:pPr>
-      <w:r>
-        <w:rPr>
-          <w:rFonts w:ascii="Arial" w:hAnsi="Arial" w:cs="Arial"/>
+          <w:strike/>
+          <w:color w:val="000000"/>
+          <w:sz w:val="22"/>
+          <w:szCs w:val="22"/>
+        </w:rPr>
+      </w:pPr>
+      <w:r>
+        <w:rPr>
+          <w:rFonts w:ascii="Arial" w:hAnsi="Arial" w:cs="Arial"/>
+          <w:strike/>
           <w:color w:val="000000"/>
           <w:sz w:val="22"/>
           <w:szCs w:val="22"/>
@@ -298,6 +382,7 @@
       <w:r>
         <w:rPr>
           <w:rFonts w:ascii="Arial" w:hAnsi="Arial" w:cs="Arial"/>
+          <w:strike/>
           <w:color w:val="000000"/>
           <w:sz w:val="22"/>
           <w:szCs w:val="22"/>
@@ -308,6 +393,7 @@
       <w:r>
         <w:rPr>
           <w:rFonts w:ascii="Arial" w:hAnsi="Arial" w:cs="Arial"/>
+          <w:strike/>
           <w:color w:val="000000"/>
           <w:sz w:val="22"/>
           <w:szCs w:val="22"/>
@@ -318,6 +404,7 @@
       <w:r>
         <w:rPr>
           <w:rFonts w:ascii="Arial" w:hAnsi="Arial" w:cs="Arial"/>
+          <w:strike/>
           <w:color w:val="000000"/>
           <w:sz w:val="22"/>
           <w:szCs w:val="22"/>
@@ -328,11 +415,34 @@
       <w:r>
         <w:rPr>
           <w:rFonts w:ascii="Arial" w:hAnsi="Arial" w:cs="Arial"/>
-          <w:color w:val="000000"/>
-          <w:sz w:val="22"/>
-          <w:szCs w:val="22"/>
-        </w:rPr>
-        <w:t>-calculator-app” </w:t>
+          <w:strike/>
+          <w:color w:val="000000"/>
+          <w:sz w:val="22"/>
+          <w:szCs w:val="22"/>
+        </w:rPr>
+        <w:t>-calculator-</w:t>
+      </w:r>
+      <w:proofErr w:type="gramStart"/>
+      <w:r>
+        <w:rPr>
+          <w:rFonts w:ascii="Arial" w:hAnsi="Arial" w:cs="Arial"/>
+          <w:strike/>
+          <w:color w:val="000000"/>
+          <w:sz w:val="22"/>
+          <w:szCs w:val="22"/>
+        </w:rPr>
+        <w:t>app”</w:t>
+      </w:r>
+      <w:proofErr w:type="gramEnd"/>
+      <w:r>
+        <w:rPr>
+          <w:rFonts w:ascii="Arial" w:hAnsi="Arial" w:cs="Arial"/>
+          <w:strike/>
+          <w:color w:val="000000"/>
+          <w:sz w:val="22"/>
+          <w:szCs w:val="22"/>
+        </w:rPr>
+        <w:t> </w:t>
       </w:r>
     </w:p>
     <w:p>
@@ -346,14 +456,16 @@
         <w:textAlignment w:val="baseline"/>
         <w:rPr>
           <w:rFonts w:ascii="Arial" w:hAnsi="Arial" w:cs="Arial"/>
-          <w:color w:val="000000"/>
-          <w:sz w:val="22"/>
-          <w:szCs w:val="22"/>
-        </w:rPr>
-      </w:pPr>
-      <w:r>
-        <w:rPr>
-          <w:rFonts w:ascii="Arial" w:hAnsi="Arial" w:cs="Arial"/>
+          <w:strike/>
+          <w:color w:val="000000"/>
+          <w:sz w:val="22"/>
+          <w:szCs w:val="22"/>
+        </w:rPr>
+      </w:pPr>
+      <w:r>
+        <w:rPr>
+          <w:rFonts w:ascii="Arial" w:hAnsi="Arial" w:cs="Arial"/>
+          <w:strike/>
           <w:color w:val="000000"/>
           <w:sz w:val="22"/>
           <w:szCs w:val="22"/>
@@ -364,6 +476,7 @@
       <w:r>
         <w:rPr>
           <w:rFonts w:ascii="Arial" w:hAnsi="Arial" w:cs="Arial"/>
+          <w:strike/>
           <w:color w:val="000000"/>
           <w:sz w:val="22"/>
           <w:szCs w:val="22"/>
@@ -374,6 +487,7 @@
       <w:r>
         <w:rPr>
           <w:rFonts w:ascii="Arial" w:hAnsi="Arial" w:cs="Arial"/>
+          <w:strike/>
           <w:color w:val="000000"/>
           <w:sz w:val="22"/>
           <w:szCs w:val="22"/>
@@ -384,6 +498,7 @@
       <w:r>
         <w:rPr>
           <w:rFonts w:ascii="Arial" w:hAnsi="Arial" w:cs="Arial"/>
+          <w:strike/>
           <w:color w:val="000000"/>
           <w:sz w:val="22"/>
           <w:szCs w:val="22"/>
@@ -394,11 +509,34 @@
       <w:r>
         <w:rPr>
           <w:rFonts w:ascii="Arial" w:hAnsi="Arial" w:cs="Arial"/>
-          <w:color w:val="000000"/>
-          <w:sz w:val="22"/>
-          <w:szCs w:val="22"/>
-        </w:rPr>
-        <w:t>-calculator-app” </w:t>
+          <w:strike/>
+          <w:color w:val="000000"/>
+          <w:sz w:val="22"/>
+          <w:szCs w:val="22"/>
+        </w:rPr>
+        <w:t>-calculator-</w:t>
+      </w:r>
+      <w:proofErr w:type="gramStart"/>
+      <w:r>
+        <w:rPr>
+          <w:rFonts w:ascii="Arial" w:hAnsi="Arial" w:cs="Arial"/>
+          <w:strike/>
+          <w:color w:val="000000"/>
+          <w:sz w:val="22"/>
+          <w:szCs w:val="22"/>
+        </w:rPr>
+        <w:t>app”</w:t>
+      </w:r>
+      <w:proofErr w:type="gramEnd"/>
+      <w:r>
+        <w:rPr>
+          <w:rFonts w:ascii="Arial" w:hAnsi="Arial" w:cs="Arial"/>
+          <w:strike/>
+          <w:color w:val="000000"/>
+          <w:sz w:val="22"/>
+          <w:szCs w:val="22"/>
+        </w:rPr>
+        <w:t> </w:t>
       </w:r>
     </w:p>
     <w:p>
@@ -412,14 +550,16 @@
         <w:textAlignment w:val="baseline"/>
         <w:rPr>
           <w:rFonts w:ascii="Arial" w:hAnsi="Arial" w:cs="Arial"/>
-          <w:color w:val="000000"/>
-          <w:sz w:val="22"/>
-          <w:szCs w:val="22"/>
-        </w:rPr>
-      </w:pPr>
-      <w:r>
-        <w:rPr>
-          <w:rFonts w:ascii="Arial" w:hAnsi="Arial" w:cs="Arial"/>
+          <w:strike/>
+          <w:color w:val="000000"/>
+          <w:sz w:val="22"/>
+          <w:szCs w:val="22"/>
+        </w:rPr>
+      </w:pPr>
+      <w:r>
+        <w:rPr>
+          <w:rFonts w:ascii="Arial" w:hAnsi="Arial" w:cs="Arial"/>
+          <w:strike/>
           <w:color w:val="000000"/>
           <w:sz w:val="22"/>
           <w:szCs w:val="22"/>
@@ -430,6 +570,7 @@
       <w:r>
         <w:rPr>
           <w:rFonts w:ascii="Arial" w:hAnsi="Arial" w:cs="Arial"/>
+          <w:strike/>
           <w:color w:val="000000"/>
           <w:sz w:val="22"/>
           <w:szCs w:val="22"/>
@@ -440,11 +581,34 @@
       <w:r>
         <w:rPr>
           <w:rFonts w:ascii="Arial" w:hAnsi="Arial" w:cs="Arial"/>
-          <w:color w:val="000000"/>
-          <w:sz w:val="22"/>
-          <w:szCs w:val="22"/>
-        </w:rPr>
-        <w:t xml:space="preserve"> install and ng serve </w:t>
+          <w:strike/>
+          <w:color w:val="000000"/>
+          <w:sz w:val="22"/>
+          <w:szCs w:val="22"/>
+        </w:rPr>
+        <w:t xml:space="preserve"> install and ng </w:t>
+      </w:r>
+      <w:proofErr w:type="gramStart"/>
+      <w:r>
+        <w:rPr>
+          <w:rFonts w:ascii="Arial" w:hAnsi="Arial" w:cs="Arial"/>
+          <w:strike/>
+          <w:color w:val="000000"/>
+          <w:sz w:val="22"/>
+          <w:szCs w:val="22"/>
+        </w:rPr>
+        <w:t>serve</w:t>
+      </w:r>
+      <w:proofErr w:type="gramEnd"/>
+      <w:r>
+        <w:rPr>
+          <w:rFonts w:ascii="Arial" w:hAnsi="Arial" w:cs="Arial"/>
+          <w:strike/>
+          <w:color w:val="000000"/>
+          <w:sz w:val="22"/>
+          <w:szCs w:val="22"/>
+        </w:rPr>
+        <w:t> </w:t>
       </w:r>
     </w:p>
     <w:p>
@@ -458,20 +622,34 @@
         <w:textAlignment w:val="baseline"/>
         <w:rPr>
           <w:rFonts w:ascii="Arial" w:hAnsi="Arial" w:cs="Arial"/>
-          <w:color w:val="000000"/>
-          <w:sz w:val="22"/>
-          <w:szCs w:val="22"/>
-        </w:rPr>
-      </w:pPr>
-      <w:r>
-        <w:rPr>
-          <w:rFonts w:ascii="Arial" w:hAnsi="Arial" w:cs="Arial"/>
-          <w:color w:val="000000"/>
-          <w:sz w:val="22"/>
-          <w:szCs w:val="22"/>
-        </w:rPr>
-        <w:t>You are doing this to test the application and confirm there are no errors</w:t>
-      </w:r>
+          <w:strike/>
+          <w:color w:val="000000"/>
+          <w:sz w:val="22"/>
+          <w:szCs w:val="22"/>
+        </w:rPr>
+      </w:pPr>
+      <w:r>
+        <w:rPr>
+          <w:rFonts w:ascii="Arial" w:hAnsi="Arial" w:cs="Arial"/>
+          <w:strike/>
+          <w:color w:val="000000"/>
+          <w:sz w:val="22"/>
+          <w:szCs w:val="22"/>
+        </w:rPr>
+        <w:t xml:space="preserve">You are doing this to test the application and confirm there are no </w:t>
+      </w:r>
+      <w:proofErr w:type="gramStart"/>
+      <w:r>
+        <w:rPr>
+          <w:rFonts w:ascii="Arial" w:hAnsi="Arial" w:cs="Arial"/>
+          <w:strike/>
+          <w:color w:val="000000"/>
+          <w:sz w:val="22"/>
+          <w:szCs w:val="22"/>
+        </w:rPr>
+        <w:t>errors</w:t>
+      </w:r>
+      <w:proofErr w:type="gramEnd"/>
     </w:p>
     <w:p>
       <w:pPr>
@@ -484,14 +662,16 @@
         <w:textAlignment w:val="baseline"/>
         <w:rPr>
           <w:rFonts w:ascii="Arial" w:hAnsi="Arial" w:cs="Arial"/>
-          <w:color w:val="000000"/>
-          <w:sz w:val="22"/>
-          <w:szCs w:val="22"/>
-        </w:rPr>
-      </w:pPr>
-      <w:r>
-        <w:rPr>
-          <w:rFonts w:ascii="Arial" w:hAnsi="Arial" w:cs="Arial"/>
+          <w:strike/>
+          <w:color w:val="000000"/>
+          <w:sz w:val="22"/>
+          <w:szCs w:val="22"/>
+        </w:rPr>
+      </w:pPr>
+      <w:r>
+        <w:rPr>
+          <w:rFonts w:ascii="Arial" w:hAnsi="Arial" w:cs="Arial"/>
+          <w:strike/>
           <w:color w:val="000000"/>
           <w:sz w:val="22"/>
           <w:szCs w:val="22"/>
@@ -499,14 +679,27 @@
         <w:t>base-</w:t>
       </w:r>
       <w:proofErr w:type="spellStart"/>
-      <w:r>
-        <w:rPr>
-          <w:rFonts w:ascii="Arial" w:hAnsi="Arial" w:cs="Arial"/>
-          <w:color w:val="000000"/>
-          <w:sz w:val="22"/>
-          <w:szCs w:val="22"/>
-        </w:rPr>
-        <w:t>layout.component.ts</w:t>
+      <w:proofErr w:type="gramStart"/>
+      <w:r>
+        <w:rPr>
+          <w:rFonts w:ascii="Arial" w:hAnsi="Arial" w:cs="Arial"/>
+          <w:strike/>
+          <w:color w:val="000000"/>
+          <w:sz w:val="22"/>
+          <w:szCs w:val="22"/>
+        </w:rPr>
+        <w:t>layout.component</w:t>
+      </w:r>
+      <w:proofErr w:type="gramEnd"/>
+      <w:r>
+        <w:rPr>
+          <w:rFonts w:ascii="Arial" w:hAnsi="Arial" w:cs="Arial"/>
+          <w:strike/>
+          <w:color w:val="000000"/>
+          <w:sz w:val="22"/>
+          <w:szCs w:val="22"/>
+        </w:rPr>
+        <w:t>.ts</w:t>
       </w:r>
       <w:proofErr w:type="spellEnd"/>
     </w:p>
@@ -521,19 +714,43 @@
         <w:textAlignment w:val="baseline"/>
         <w:rPr>
           <w:rFonts w:ascii="Arial" w:hAnsi="Arial" w:cs="Arial"/>
-          <w:color w:val="000000"/>
-          <w:sz w:val="22"/>
-          <w:szCs w:val="22"/>
-        </w:rPr>
-      </w:pPr>
-      <w:r>
-        <w:rPr>
-          <w:rFonts w:ascii="Arial" w:hAnsi="Arial" w:cs="Arial"/>
-          <w:color w:val="000000"/>
-          <w:sz w:val="22"/>
-          <w:szCs w:val="22"/>
-        </w:rPr>
-        <w:t>Update the title variable to “GPA Calculator” </w:t>
+          <w:strike/>
+          <w:color w:val="000000"/>
+          <w:sz w:val="22"/>
+          <w:szCs w:val="22"/>
+        </w:rPr>
+      </w:pPr>
+      <w:r>
+        <w:rPr>
+          <w:rFonts w:ascii="Arial" w:hAnsi="Arial" w:cs="Arial"/>
+          <w:strike/>
+          <w:color w:val="000000"/>
+          <w:sz w:val="22"/>
+          <w:szCs w:val="22"/>
+        </w:rPr>
+        <w:t xml:space="preserve">Update the title variable to “GPA </w:t>
+      </w:r>
+      <w:proofErr w:type="gramStart"/>
+      <w:r>
+        <w:rPr>
+          <w:rFonts w:ascii="Arial" w:hAnsi="Arial" w:cs="Arial"/>
+          <w:strike/>
+          <w:color w:val="000000"/>
+          <w:sz w:val="22"/>
+          <w:szCs w:val="22"/>
+        </w:rPr>
+        <w:t>Calculator”</w:t>
+      </w:r>
+      <w:proofErr w:type="gramEnd"/>
+      <w:r>
+        <w:rPr>
+          <w:rFonts w:ascii="Arial" w:hAnsi="Arial" w:cs="Arial"/>
+          <w:strike/>
+          <w:color w:val="000000"/>
+          <w:sz w:val="22"/>
+          <w:szCs w:val="22"/>
+        </w:rPr>
+        <w:t> </w:t>
       </w:r>
     </w:p>
     <w:p>
@@ -562,14 +779,25 @@
         <w:t>sign-</w:t>
       </w:r>
       <w:proofErr w:type="spellStart"/>
-      <w:r>
-        <w:rPr>
-          <w:rFonts w:ascii="Arial" w:hAnsi="Arial" w:cs="Arial"/>
-          <w:color w:val="000000"/>
-          <w:sz w:val="22"/>
-          <w:szCs w:val="22"/>
-        </w:rPr>
-        <w:t>in.component.ts</w:t>
+      <w:proofErr w:type="gramStart"/>
+      <w:r>
+        <w:rPr>
+          <w:rFonts w:ascii="Arial" w:hAnsi="Arial" w:cs="Arial"/>
+          <w:color w:val="000000"/>
+          <w:sz w:val="22"/>
+          <w:szCs w:val="22"/>
+        </w:rPr>
+        <w:t>in.component</w:t>
+      </w:r>
+      <w:proofErr w:type="gramEnd"/>
+      <w:r>
+        <w:rPr>
+          <w:rFonts w:ascii="Arial" w:hAnsi="Arial" w:cs="Arial"/>
+          <w:color w:val="000000"/>
+          <w:sz w:val="22"/>
+          <w:szCs w:val="22"/>
+        </w:rPr>
+        <w:t>.ts</w:t>
       </w:r>
       <w:proofErr w:type="spellEnd"/>
     </w:p>
@@ -584,14 +812,16 @@
         <w:textAlignment w:val="baseline"/>
         <w:rPr>
           <w:rFonts w:ascii="Arial" w:hAnsi="Arial" w:cs="Arial"/>
-          <w:color w:val="000000"/>
-          <w:sz w:val="22"/>
-          <w:szCs w:val="22"/>
-        </w:rPr>
-      </w:pPr>
-      <w:r>
-        <w:rPr>
-          <w:rFonts w:ascii="Arial" w:hAnsi="Arial" w:cs="Arial"/>
+          <w:strike/>
+          <w:color w:val="000000"/>
+          <w:sz w:val="22"/>
+          <w:szCs w:val="22"/>
+        </w:rPr>
+      </w:pPr>
+      <w:r>
+        <w:rPr>
+          <w:rFonts w:ascii="Arial" w:hAnsi="Arial" w:cs="Arial"/>
+          <w:strike/>
           <w:color w:val="000000"/>
           <w:sz w:val="22"/>
           <w:szCs w:val="22"/>
@@ -610,24 +840,38 @@
         <w:textAlignment w:val="baseline"/>
         <w:rPr>
           <w:rFonts w:ascii="Arial" w:hAnsi="Arial" w:cs="Arial"/>
-          <w:color w:val="000000"/>
-          <w:sz w:val="22"/>
-          <w:szCs w:val="22"/>
-        </w:rPr>
-      </w:pPr>
-      <w:r>
-        <w:rPr>
-          <w:rFonts w:ascii="Arial" w:hAnsi="Arial" w:cs="Arial"/>
-          <w:color w:val="000000"/>
-          <w:sz w:val="22"/>
-          <w:szCs w:val="22"/>
-        </w:rPr>
-        <w:t xml:space="preserve">import { </w:t>
+          <w:strike/>
+          <w:color w:val="000000"/>
+          <w:sz w:val="22"/>
+          <w:szCs w:val="22"/>
+        </w:rPr>
+      </w:pPr>
+      <w:r>
+        <w:rPr>
+          <w:rFonts w:ascii="Arial" w:hAnsi="Arial" w:cs="Arial"/>
+          <w:strike/>
+          <w:color w:val="000000"/>
+          <w:sz w:val="22"/>
+          <w:szCs w:val="22"/>
+        </w:rPr>
+        <w:t xml:space="preserve">import </w:t>
+      </w:r>
+      <w:proofErr w:type="gramStart"/>
+      <w:r>
+        <w:rPr>
+          <w:rFonts w:ascii="Arial" w:hAnsi="Arial" w:cs="Arial"/>
+          <w:strike/>
+          <w:color w:val="000000"/>
+          <w:sz w:val="22"/>
+          <w:szCs w:val="22"/>
+        </w:rPr>
+        <w:t xml:space="preserve">{ </w:t>
       </w:r>
       <w:proofErr w:type="spellStart"/>
       <w:r>
         <w:rPr>
           <w:rFonts w:ascii="Arial" w:hAnsi="Arial" w:cs="Arial"/>
+          <w:strike/>
           <w:color w:val="000000"/>
           <w:sz w:val="22"/>
           <w:szCs w:val="22"/>
@@ -635,9 +879,11 @@
         <w:t>FormBuilder</w:t>
       </w:r>
       <w:proofErr w:type="spellEnd"/>
-      <w:r>
-        <w:rPr>
-          <w:rFonts w:ascii="Arial" w:hAnsi="Arial" w:cs="Arial"/>
+      <w:proofErr w:type="gramEnd"/>
+      <w:r>
+        <w:rPr>
+          <w:rFonts w:ascii="Arial" w:hAnsi="Arial" w:cs="Arial"/>
+          <w:strike/>
           <w:color w:val="000000"/>
           <w:sz w:val="22"/>
           <w:szCs w:val="22"/>
@@ -648,6 +894,7 @@
       <w:r>
         <w:rPr>
           <w:rFonts w:ascii="Arial" w:hAnsi="Arial" w:cs="Arial"/>
+          <w:strike/>
           <w:color w:val="000000"/>
           <w:sz w:val="22"/>
           <w:szCs w:val="22"/>
@@ -658,6 +905,7 @@
       <w:r>
         <w:rPr>
           <w:rFonts w:ascii="Arial" w:hAnsi="Arial" w:cs="Arial"/>
+          <w:strike/>
           <w:color w:val="000000"/>
           <w:sz w:val="22"/>
           <w:szCs w:val="22"/>
@@ -676,14 +924,16 @@
         <w:textAlignment w:val="baseline"/>
         <w:rPr>
           <w:rFonts w:ascii="Arial" w:hAnsi="Arial" w:cs="Arial"/>
-          <w:color w:val="000000"/>
-          <w:sz w:val="22"/>
-          <w:szCs w:val="22"/>
-        </w:rPr>
-      </w:pPr>
-      <w:r>
-        <w:rPr>
-          <w:rFonts w:ascii="Arial" w:hAnsi="Arial" w:cs="Arial"/>
+          <w:strike/>
+          <w:color w:val="000000"/>
+          <w:sz w:val="22"/>
+          <w:szCs w:val="22"/>
+        </w:rPr>
+      </w:pPr>
+      <w:r>
+        <w:rPr>
+          <w:rFonts w:ascii="Arial" w:hAnsi="Arial" w:cs="Arial"/>
+          <w:strike/>
           <w:color w:val="000000"/>
           <w:sz w:val="22"/>
           <w:szCs w:val="22"/>
@@ -694,6 +944,7 @@
       <w:r>
         <w:rPr>
           <w:rFonts w:ascii="Arial" w:hAnsi="Arial" w:cs="Arial"/>
+          <w:strike/>
           <w:color w:val="000000"/>
           <w:sz w:val="22"/>
           <w:szCs w:val="22"/>
@@ -704,11 +955,34 @@
       <w:r>
         <w:rPr>
           <w:rFonts w:ascii="Arial" w:hAnsi="Arial" w:cs="Arial"/>
-          <w:color w:val="000000"/>
-          <w:sz w:val="22"/>
-          <w:szCs w:val="22"/>
-        </w:rPr>
-        <w:t xml:space="preserve"> built-in required Validator to the form.  Only allow numeric values and make the field required </w:t>
+          <w:strike/>
+          <w:color w:val="000000"/>
+          <w:sz w:val="22"/>
+          <w:szCs w:val="22"/>
+        </w:rPr>
+        <w:t xml:space="preserve"> built-in required Validator to the form.  Only allow numeric values and make the field </w:t>
+      </w:r>
+      <w:proofErr w:type="gramStart"/>
+      <w:r>
+        <w:rPr>
+          <w:rFonts w:ascii="Arial" w:hAnsi="Arial" w:cs="Arial"/>
+          <w:strike/>
+          <w:color w:val="000000"/>
+          <w:sz w:val="22"/>
+          <w:szCs w:val="22"/>
+        </w:rPr>
+        <w:t>required</w:t>
+      </w:r>
+      <w:proofErr w:type="gramEnd"/>
+      <w:r>
+        <w:rPr>
+          <w:rFonts w:ascii="Arial" w:hAnsi="Arial" w:cs="Arial"/>
+          <w:strike/>
+          <w:color w:val="000000"/>
+          <w:sz w:val="22"/>
+          <w:szCs w:val="22"/>
+        </w:rPr>
+        <w:t> </w:t>
       </w:r>
     </w:p>
     <w:p>
@@ -722,6 +996,7 @@
         <w:textAlignment w:val="baseline"/>
         <w:rPr>
           <w:rFonts w:ascii="Arial" w:hAnsi="Arial" w:cs="Arial"/>
+          <w:strike/>
           <w:color w:val="000000"/>
           <w:sz w:val="22"/>
           <w:szCs w:val="22"/>
@@ -731,6 +1006,7 @@
       <w:r>
         <w:rPr>
           <w:rFonts w:ascii="Arial" w:hAnsi="Arial" w:cs="Arial"/>
+          <w:strike/>
           <w:color w:val="000000"/>
           <w:sz w:val="22"/>
           <w:szCs w:val="22"/>
@@ -741,6 +1017,7 @@
       <w:r>
         <w:rPr>
           <w:rFonts w:ascii="Arial" w:hAnsi="Arial" w:cs="Arial"/>
+          <w:strike/>
           <w:color w:val="000000"/>
           <w:sz w:val="22"/>
           <w:szCs w:val="22"/>
@@ -751,6 +1028,7 @@
       <w:r>
         <w:rPr>
           <w:rFonts w:ascii="Arial" w:hAnsi="Arial" w:cs="Arial"/>
+          <w:strike/>
           <w:color w:val="000000"/>
           <w:sz w:val="22"/>
           <w:szCs w:val="22"/>
@@ -761,6 +1039,7 @@
       <w:r>
         <w:rPr>
           <w:rFonts w:ascii="Arial" w:hAnsi="Arial" w:cs="Arial"/>
+          <w:strike/>
           <w:color w:val="000000"/>
           <w:sz w:val="22"/>
           <w:szCs w:val="22"/>
@@ -771,6 +1050,7 @@
       <w:r>
         <w:rPr>
           <w:rFonts w:ascii="Arial" w:hAnsi="Arial" w:cs="Arial"/>
+          <w:strike/>
           <w:color w:val="000000"/>
           <w:sz w:val="22"/>
           <w:szCs w:val="22"/>
@@ -781,6 +1061,7 @@
       <w:r>
         <w:rPr>
           <w:rFonts w:ascii="Arial" w:hAnsi="Arial" w:cs="Arial"/>
+          <w:strike/>
           <w:color w:val="000000"/>
           <w:sz w:val="22"/>
           <w:szCs w:val="22"/>
@@ -791,6 +1072,7 @@
       <w:r>
         <w:rPr>
           <w:rFonts w:ascii="Arial" w:hAnsi="Arial" w:cs="Arial"/>
+          <w:strike/>
           <w:color w:val="000000"/>
           <w:sz w:val="22"/>
           <w:szCs w:val="22"/>
@@ -801,11 +1083,34 @@
       <w:r>
         <w:rPr>
           <w:rFonts w:ascii="Arial" w:hAnsi="Arial" w:cs="Arial"/>
-          <w:color w:val="000000"/>
-          <w:sz w:val="22"/>
-          <w:szCs w:val="22"/>
-        </w:rPr>
-        <w:t>(‘^[0-9]*$)’])]</w:t>
+          <w:strike/>
+          <w:color w:val="000000"/>
+          <w:sz w:val="22"/>
+          <w:szCs w:val="22"/>
+        </w:rPr>
+        <w:t>(‘</w:t>
+      </w:r>
+      <w:proofErr w:type="gramStart"/>
+      <w:r>
+        <w:rPr>
+          <w:rFonts w:ascii="Arial" w:hAnsi="Arial" w:cs="Arial"/>
+          <w:strike/>
+          <w:color w:val="000000"/>
+          <w:sz w:val="22"/>
+          <w:szCs w:val="22"/>
+        </w:rPr>
+        <w:t>^[</w:t>
+      </w:r>
+      <w:proofErr w:type="gramEnd"/>
+      <w:r>
+        <w:rPr>
+          <w:rFonts w:ascii="Arial" w:hAnsi="Arial" w:cs="Arial"/>
+          <w:strike/>
+          <w:color w:val="000000"/>
+          <w:sz w:val="22"/>
+          <w:szCs w:val="22"/>
+        </w:rPr>
+        <w:t>0-9]*$)’])]</w:t>
       </w:r>
     </w:p>
     <w:p>
@@ -819,24 +1124,49 @@
         <w:textAlignment w:val="baseline"/>
         <w:rPr>
           <w:rFonts w:ascii="Arial" w:hAnsi="Arial" w:cs="Arial"/>
-          <w:color w:val="000000"/>
-          <w:sz w:val="22"/>
-          <w:szCs w:val="22"/>
-        </w:rPr>
-      </w:pPr>
-      <w:r>
-        <w:rPr>
-          <w:rFonts w:ascii="Arial" w:hAnsi="Arial" w:cs="Arial"/>
-          <w:color w:val="000000"/>
-          <w:sz w:val="22"/>
-          <w:szCs w:val="22"/>
-        </w:rPr>
-        <w:t xml:space="preserve">Add a get() function  named form that returns the </w:t>
+          <w:strike/>
+          <w:color w:val="000000"/>
+          <w:sz w:val="22"/>
+          <w:szCs w:val="22"/>
+        </w:rPr>
+      </w:pPr>
+      <w:r>
+        <w:rPr>
+          <w:rFonts w:ascii="Arial" w:hAnsi="Arial" w:cs="Arial"/>
+          <w:strike/>
+          <w:color w:val="000000"/>
+          <w:sz w:val="22"/>
+          <w:szCs w:val="22"/>
+        </w:rPr>
+        <w:t xml:space="preserve">Add a </w:t>
+      </w:r>
+      <w:proofErr w:type="gramStart"/>
+      <w:r>
+        <w:rPr>
+          <w:rFonts w:ascii="Arial" w:hAnsi="Arial" w:cs="Arial"/>
+          <w:strike/>
+          <w:color w:val="000000"/>
+          <w:sz w:val="22"/>
+          <w:szCs w:val="22"/>
+        </w:rPr>
+        <w:t>get(</w:t>
+      </w:r>
+      <w:proofErr w:type="gramEnd"/>
+      <w:r>
+        <w:rPr>
+          <w:rFonts w:ascii="Arial" w:hAnsi="Arial" w:cs="Arial"/>
+          <w:strike/>
+          <w:color w:val="000000"/>
+          <w:sz w:val="22"/>
+          <w:szCs w:val="22"/>
+        </w:rPr>
+        <w:t xml:space="preserve">) function  named form that returns the </w:t>
       </w:r>
       <w:proofErr w:type="spellStart"/>
       <w:r>
         <w:rPr>
           <w:rFonts w:ascii="Arial" w:hAnsi="Arial" w:cs="Arial"/>
+          <w:strike/>
           <w:color w:val="000000"/>
           <w:sz w:val="22"/>
           <w:szCs w:val="22"/>
@@ -847,6 +1177,7 @@
       <w:r>
         <w:rPr>
           <w:rFonts w:ascii="Arial" w:hAnsi="Arial" w:cs="Arial"/>
+          <w:strike/>
           <w:color w:val="000000"/>
           <w:sz w:val="22"/>
           <w:szCs w:val="22"/>
@@ -865,24 +1196,49 @@
         <w:textAlignment w:val="baseline"/>
         <w:rPr>
           <w:rFonts w:ascii="Arial" w:hAnsi="Arial" w:cs="Arial"/>
-          <w:color w:val="000000"/>
-          <w:sz w:val="22"/>
-          <w:szCs w:val="22"/>
-        </w:rPr>
-      </w:pPr>
-      <w:r>
-        <w:rPr>
-          <w:rFonts w:ascii="Arial" w:hAnsi="Arial" w:cs="Arial"/>
-          <w:color w:val="000000"/>
-          <w:sz w:val="22"/>
-          <w:szCs w:val="22"/>
-        </w:rPr>
-        <w:t xml:space="preserve">get form() { return </w:t>
+          <w:strike/>
+          <w:color w:val="000000"/>
+          <w:sz w:val="22"/>
+          <w:szCs w:val="22"/>
+        </w:rPr>
+      </w:pPr>
+      <w:r>
+        <w:rPr>
+          <w:rFonts w:ascii="Arial" w:hAnsi="Arial" w:cs="Arial"/>
+          <w:strike/>
+          <w:color w:val="000000"/>
+          <w:sz w:val="22"/>
+          <w:szCs w:val="22"/>
+        </w:rPr>
+        <w:t xml:space="preserve">get </w:t>
+      </w:r>
+      <w:proofErr w:type="gramStart"/>
+      <w:r>
+        <w:rPr>
+          <w:rFonts w:ascii="Arial" w:hAnsi="Arial" w:cs="Arial"/>
+          <w:strike/>
+          <w:color w:val="000000"/>
+          <w:sz w:val="22"/>
+          <w:szCs w:val="22"/>
+        </w:rPr>
+        <w:t>form(</w:t>
+      </w:r>
+      <w:proofErr w:type="gramEnd"/>
+      <w:r>
+        <w:rPr>
+          <w:rFonts w:ascii="Arial" w:hAnsi="Arial" w:cs="Arial"/>
+          <w:strike/>
+          <w:color w:val="000000"/>
+          <w:sz w:val="22"/>
+          <w:szCs w:val="22"/>
+        </w:rPr>
+        <w:t xml:space="preserve">) { return </w:t>
       </w:r>
       <w:proofErr w:type="spellStart"/>
       <w:r>
         <w:rPr>
           <w:rFonts w:ascii="Arial" w:hAnsi="Arial" w:cs="Arial"/>
+          <w:strike/>
           <w:color w:val="000000"/>
           <w:sz w:val="22"/>
           <w:szCs w:val="22"/>
@@ -893,6 +1249,7 @@
       <w:r>
         <w:rPr>
           <w:rFonts w:ascii="Arial" w:hAnsi="Arial" w:cs="Arial"/>
+          <w:strike/>
           <w:color w:val="000000"/>
           <w:sz w:val="22"/>
           <w:szCs w:val="22"/>
@@ -911,19 +1268,43 @@
         <w:textAlignment w:val="baseline"/>
         <w:rPr>
           <w:rFonts w:ascii="Arial" w:hAnsi="Arial" w:cs="Arial"/>
-          <w:color w:val="000000"/>
-          <w:sz w:val="22"/>
-          <w:szCs w:val="22"/>
-        </w:rPr>
-      </w:pPr>
-      <w:r>
-        <w:rPr>
-          <w:rFonts w:ascii="Arial" w:hAnsi="Arial" w:cs="Arial"/>
-          <w:color w:val="000000"/>
-          <w:sz w:val="22"/>
-          <w:szCs w:val="22"/>
-        </w:rPr>
-        <w:t>Note: we are creating this as a helper function to return the forms controls.  This way we can apply client-side validation in a predictable way </w:t>
+          <w:strike/>
+          <w:color w:val="000000"/>
+          <w:sz w:val="22"/>
+          <w:szCs w:val="22"/>
+        </w:rPr>
+      </w:pPr>
+      <w:r>
+        <w:rPr>
+          <w:rFonts w:ascii="Arial" w:hAnsi="Arial" w:cs="Arial"/>
+          <w:strike/>
+          <w:color w:val="000000"/>
+          <w:sz w:val="22"/>
+          <w:szCs w:val="22"/>
+        </w:rPr>
+        <w:t xml:space="preserve">Note: we are creating this as a helper function to return the forms controls.  This way we can apply client-side validation in a predictable </w:t>
+      </w:r>
+      <w:proofErr w:type="gramStart"/>
+      <w:r>
+        <w:rPr>
+          <w:rFonts w:ascii="Arial" w:hAnsi="Arial" w:cs="Arial"/>
+          <w:strike/>
+          <w:color w:val="000000"/>
+          <w:sz w:val="22"/>
+          <w:szCs w:val="22"/>
+        </w:rPr>
+        <w:t>way</w:t>
+      </w:r>
+      <w:proofErr w:type="gramEnd"/>
+      <w:r>
+        <w:rPr>
+          <w:rFonts w:ascii="Arial" w:hAnsi="Arial" w:cs="Arial"/>
+          <w:strike/>
+          <w:color w:val="000000"/>
+          <w:sz w:val="22"/>
+          <w:szCs w:val="22"/>
+        </w:rPr>
+        <w:t> </w:t>
       </w:r>
     </w:p>
     <w:p>
@@ -963,19 +1344,43 @@
         <w:textAlignment w:val="baseline"/>
         <w:rPr>
           <w:rFonts w:ascii="Arial" w:hAnsi="Arial" w:cs="Arial"/>
-          <w:color w:val="000000"/>
-          <w:sz w:val="22"/>
-          <w:szCs w:val="22"/>
-        </w:rPr>
-      </w:pPr>
-      <w:r>
-        <w:rPr>
-          <w:rFonts w:ascii="Arial" w:hAnsi="Arial" w:cs="Arial"/>
-          <w:color w:val="000000"/>
-          <w:sz w:val="22"/>
-          <w:szCs w:val="22"/>
-        </w:rPr>
-        <w:t>Disable the submit button when the form is invalid </w:t>
+          <w:strike/>
+          <w:color w:val="000000"/>
+          <w:sz w:val="22"/>
+          <w:szCs w:val="22"/>
+        </w:rPr>
+      </w:pPr>
+      <w:r>
+        <w:rPr>
+          <w:rFonts w:ascii="Arial" w:hAnsi="Arial" w:cs="Arial"/>
+          <w:strike/>
+          <w:color w:val="000000"/>
+          <w:sz w:val="22"/>
+          <w:szCs w:val="22"/>
+        </w:rPr>
+        <w:t xml:space="preserve">Disable the submit button when the form is </w:t>
+      </w:r>
+      <w:proofErr w:type="gramStart"/>
+      <w:r>
+        <w:rPr>
+          <w:rFonts w:ascii="Arial" w:hAnsi="Arial" w:cs="Arial"/>
+          <w:strike/>
+          <w:color w:val="000000"/>
+          <w:sz w:val="22"/>
+          <w:szCs w:val="22"/>
+        </w:rPr>
+        <w:t>invalid</w:t>
+      </w:r>
+      <w:proofErr w:type="gramEnd"/>
+      <w:r>
+        <w:rPr>
+          <w:rFonts w:ascii="Arial" w:hAnsi="Arial" w:cs="Arial"/>
+          <w:strike/>
+          <w:color w:val="000000"/>
+          <w:sz w:val="22"/>
+          <w:szCs w:val="22"/>
+        </w:rPr>
+        <w:t> </w:t>
       </w:r>
     </w:p>
     <w:p>
@@ -989,24 +1394,49 @@
         <w:textAlignment w:val="baseline"/>
         <w:rPr>
           <w:rFonts w:ascii="Arial" w:hAnsi="Arial" w:cs="Arial"/>
-          <w:color w:val="000000"/>
-          <w:sz w:val="22"/>
-          <w:szCs w:val="22"/>
-        </w:rPr>
-      </w:pPr>
-      <w:r>
-        <w:rPr>
-          <w:rFonts w:ascii="Arial" w:hAnsi="Arial" w:cs="Arial"/>
-          <w:color w:val="000000"/>
-          <w:sz w:val="22"/>
-          <w:szCs w:val="22"/>
-        </w:rPr>
-        <w:t>&lt;button type=”submit” [disabled]=”!</w:t>
+          <w:strike/>
+          <w:color w:val="000000"/>
+          <w:sz w:val="22"/>
+          <w:szCs w:val="22"/>
+        </w:rPr>
+      </w:pPr>
+      <w:r>
+        <w:rPr>
+          <w:rFonts w:ascii="Arial" w:hAnsi="Arial" w:cs="Arial"/>
+          <w:strike/>
+          <w:color w:val="000000"/>
+          <w:sz w:val="22"/>
+          <w:szCs w:val="22"/>
+        </w:rPr>
+        <w:t>&lt;button type</w:t>
+      </w:r>
+      <w:proofErr w:type="gramStart"/>
+      <w:r>
+        <w:rPr>
+          <w:rFonts w:ascii="Arial" w:hAnsi="Arial" w:cs="Arial"/>
+          <w:strike/>
+          <w:color w:val="000000"/>
+          <w:sz w:val="22"/>
+          <w:szCs w:val="22"/>
+        </w:rPr>
+        <w:t>=”submit</w:t>
+      </w:r>
+      <w:proofErr w:type="gramEnd"/>
+      <w:r>
+        <w:rPr>
+          <w:rFonts w:ascii="Arial" w:hAnsi="Arial" w:cs="Arial"/>
+          <w:strike/>
+          <w:color w:val="000000"/>
+          <w:sz w:val="22"/>
+          <w:szCs w:val="22"/>
+        </w:rPr>
+        <w:t>” [disabled]=”!</w:t>
       </w:r>
       <w:proofErr w:type="spellStart"/>
       <w:r>
         <w:rPr>
           <w:rFonts w:ascii="Arial" w:hAnsi="Arial" w:cs="Arial"/>
+          <w:strike/>
           <w:color w:val="000000"/>
           <w:sz w:val="22"/>
           <w:szCs w:val="22"/>
@@ -1017,6 +1447,7 @@
       <w:r>
         <w:rPr>
           <w:rFonts w:ascii="Arial" w:hAnsi="Arial" w:cs="Arial"/>
+          <w:strike/>
           <w:color w:val="000000"/>
           <w:sz w:val="22"/>
           <w:szCs w:val="22"/>
@@ -1035,14 +1466,16 @@
         <w:textAlignment w:val="baseline"/>
         <w:rPr>
           <w:rFonts w:ascii="Arial" w:hAnsi="Arial" w:cs="Arial"/>
-          <w:color w:val="000000"/>
-          <w:sz w:val="22"/>
-          <w:szCs w:val="22"/>
-        </w:rPr>
-      </w:pPr>
-      <w:r>
-        <w:rPr>
-          <w:rFonts w:ascii="Arial" w:hAnsi="Arial" w:cs="Arial"/>
+          <w:strike/>
+          <w:color w:val="000000"/>
+          <w:sz w:val="22"/>
+          <w:szCs w:val="22"/>
+        </w:rPr>
+      </w:pPr>
+      <w:r>
+        <w:rPr>
+          <w:rFonts w:ascii="Arial" w:hAnsi="Arial" w:cs="Arial"/>
+          <w:strike/>
           <w:color w:val="000000"/>
           <w:sz w:val="22"/>
           <w:szCs w:val="22"/>
@@ -1053,6 +1486,7 @@
       <w:r>
         <w:rPr>
           <w:rFonts w:ascii="Arial" w:hAnsi="Arial" w:cs="Arial"/>
+          <w:strike/>
           <w:color w:val="000000"/>
           <w:sz w:val="22"/>
           <w:szCs w:val="22"/>
@@ -1063,6 +1497,7 @@
       <w:r>
         <w:rPr>
           <w:rFonts w:ascii="Arial" w:hAnsi="Arial" w:cs="Arial"/>
+          <w:strike/>
           <w:color w:val="000000"/>
           <w:sz w:val="22"/>
           <w:szCs w:val="22"/>
@@ -1081,14 +1516,16 @@
         <w:textAlignment w:val="baseline"/>
         <w:rPr>
           <w:rFonts w:ascii="Arial" w:hAnsi="Arial" w:cs="Arial"/>
-          <w:color w:val="000000"/>
-          <w:sz w:val="22"/>
-          <w:szCs w:val="22"/>
-        </w:rPr>
-      </w:pPr>
-      <w:r>
-        <w:rPr>
-          <w:rFonts w:ascii="Arial" w:hAnsi="Arial" w:cs="Arial"/>
+          <w:strike/>
+          <w:color w:val="000000"/>
+          <w:sz w:val="22"/>
+          <w:szCs w:val="22"/>
+        </w:rPr>
+      </w:pPr>
+      <w:r>
+        <w:rPr>
+          <w:rFonts w:ascii="Arial" w:hAnsi="Arial" w:cs="Arial"/>
+          <w:strike/>
           <w:color w:val="000000"/>
           <w:sz w:val="22"/>
           <w:szCs w:val="22"/>
@@ -1099,6 +1536,7 @@
       <w:r>
         <w:rPr>
           <w:rFonts w:ascii="Arial" w:hAnsi="Arial" w:cs="Arial"/>
+          <w:strike/>
           <w:color w:val="000000"/>
           <w:sz w:val="22"/>
           <w:szCs w:val="22"/>
@@ -1106,9 +1544,11 @@
         <w:t>ngIf</w:t>
       </w:r>
       <w:proofErr w:type="spellEnd"/>
-      <w:r>
-        <w:rPr>
-          <w:rFonts w:ascii="Arial" w:hAnsi="Arial" w:cs="Arial"/>
+      <w:proofErr w:type="gramStart"/>
+      <w:r>
+        <w:rPr>
+          <w:rFonts w:ascii="Arial" w:hAnsi="Arial" w:cs="Arial"/>
+          <w:strike/>
           <w:color w:val="000000"/>
           <w:sz w:val="22"/>
           <w:szCs w:val="22"/>
@@ -1119,16 +1559,29 @@
       <w:r>
         <w:rPr>
           <w:rFonts w:ascii="Arial" w:hAnsi="Arial" w:cs="Arial"/>
-          <w:color w:val="000000"/>
-          <w:sz w:val="22"/>
-          <w:szCs w:val="22"/>
-        </w:rPr>
-        <w:t>form.studentId.errors</w:t>
+          <w:strike/>
+          <w:color w:val="000000"/>
+          <w:sz w:val="22"/>
+          <w:szCs w:val="22"/>
+        </w:rPr>
+        <w:t>form</w:t>
+      </w:r>
+      <w:proofErr w:type="gramEnd"/>
+      <w:r>
+        <w:rPr>
+          <w:rFonts w:ascii="Arial" w:hAnsi="Arial" w:cs="Arial"/>
+          <w:strike/>
+          <w:color w:val="000000"/>
+          <w:sz w:val="22"/>
+          <w:szCs w:val="22"/>
+        </w:rPr>
+        <w:t>.studentId.errors</w:t>
       </w:r>
       <w:proofErr w:type="spellEnd"/>
       <w:r>
         <w:rPr>
           <w:rFonts w:ascii="Arial" w:hAnsi="Arial" w:cs="Arial"/>
+          <w:strike/>
           <w:color w:val="000000"/>
           <w:sz w:val="22"/>
           <w:szCs w:val="22"/>
@@ -1139,6 +1592,7 @@
       <w:r>
         <w:rPr>
           <w:rFonts w:ascii="Arial" w:hAnsi="Arial" w:cs="Arial"/>
+          <w:strike/>
           <w:color w:val="000000"/>
           <w:sz w:val="22"/>
           <w:szCs w:val="22"/>
@@ -1149,6 +1603,7 @@
       <w:r>
         <w:rPr>
           <w:rFonts w:ascii="Arial" w:hAnsi="Arial" w:cs="Arial"/>
+          <w:strike/>
           <w:color w:val="000000"/>
           <w:sz w:val="22"/>
           <w:szCs w:val="22"/>
@@ -1167,19 +1622,43 @@
         <w:textAlignment w:val="baseline"/>
         <w:rPr>
           <w:rFonts w:ascii="Arial" w:hAnsi="Arial" w:cs="Arial"/>
-          <w:color w:val="000000"/>
-          <w:sz w:val="22"/>
-          <w:szCs w:val="22"/>
-        </w:rPr>
-      </w:pPr>
-      <w:r>
-        <w:rPr>
-          <w:rFonts w:ascii="Arial" w:hAnsi="Arial" w:cs="Arial"/>
-          <w:color w:val="000000"/>
-          <w:sz w:val="22"/>
-          <w:szCs w:val="22"/>
-        </w:rPr>
-        <w:t>Add an HTML 5 required directive to the input field </w:t>
+          <w:strike/>
+          <w:color w:val="000000"/>
+          <w:sz w:val="22"/>
+          <w:szCs w:val="22"/>
+        </w:rPr>
+      </w:pPr>
+      <w:r>
+        <w:rPr>
+          <w:rFonts w:ascii="Arial" w:hAnsi="Arial" w:cs="Arial"/>
+          <w:strike/>
+          <w:color w:val="000000"/>
+          <w:sz w:val="22"/>
+          <w:szCs w:val="22"/>
+        </w:rPr>
+        <w:t xml:space="preserve">Add an HTML 5 required directive to the input </w:t>
+      </w:r>
+      <w:proofErr w:type="gramStart"/>
+      <w:r>
+        <w:rPr>
+          <w:rFonts w:ascii="Arial" w:hAnsi="Arial" w:cs="Arial"/>
+          <w:strike/>
+          <w:color w:val="000000"/>
+          <w:sz w:val="22"/>
+          <w:szCs w:val="22"/>
+        </w:rPr>
+        <w:t>field</w:t>
+      </w:r>
+      <w:proofErr w:type="gramEnd"/>
+      <w:r>
+        <w:rPr>
+          <w:rFonts w:ascii="Arial" w:hAnsi="Arial" w:cs="Arial"/>
+          <w:strike/>
+          <w:color w:val="000000"/>
+          <w:sz w:val="22"/>
+          <w:szCs w:val="22"/>
+        </w:rPr>
+        <w:t> </w:t>
       </w:r>
     </w:p>
     <w:p>
@@ -1193,14 +1672,16 @@
         <w:textAlignment w:val="baseline"/>
         <w:rPr>
           <w:rFonts w:ascii="Arial" w:hAnsi="Arial" w:cs="Arial"/>
-          <w:color w:val="000000"/>
-          <w:sz w:val="22"/>
-          <w:szCs w:val="22"/>
-        </w:rPr>
-      </w:pPr>
-      <w:r>
-        <w:rPr>
-          <w:rFonts w:ascii="Arial" w:hAnsi="Arial" w:cs="Arial"/>
+          <w:strike/>
+          <w:color w:val="000000"/>
+          <w:sz w:val="22"/>
+          <w:szCs w:val="22"/>
+        </w:rPr>
+      </w:pPr>
+      <w:r>
+        <w:rPr>
+          <w:rFonts w:ascii="Arial" w:hAnsi="Arial" w:cs="Arial"/>
+          <w:strike/>
           <w:color w:val="000000"/>
           <w:sz w:val="22"/>
           <w:szCs w:val="22"/>
@@ -1219,20 +1700,34 @@
         <w:textAlignment w:val="baseline"/>
         <w:rPr>
           <w:rFonts w:ascii="Arial" w:hAnsi="Arial" w:cs="Arial"/>
-          <w:color w:val="000000"/>
-          <w:sz w:val="22"/>
-          <w:szCs w:val="22"/>
-        </w:rPr>
-      </w:pPr>
-      <w:r>
-        <w:rPr>
-          <w:rFonts w:ascii="Arial" w:hAnsi="Arial" w:cs="Arial"/>
-          <w:color w:val="000000"/>
-          <w:sz w:val="22"/>
-          <w:szCs w:val="22"/>
-        </w:rPr>
-        <w:t>Run and test the application</w:t>
-      </w:r>
+          <w:strike/>
+          <w:color w:val="000000"/>
+          <w:sz w:val="22"/>
+          <w:szCs w:val="22"/>
+        </w:rPr>
+      </w:pPr>
+      <w:r>
+        <w:rPr>
+          <w:rFonts w:ascii="Arial" w:hAnsi="Arial" w:cs="Arial"/>
+          <w:strike/>
+          <w:color w:val="000000"/>
+          <w:sz w:val="22"/>
+          <w:szCs w:val="22"/>
+        </w:rPr>
+        <w:t xml:space="preserve">Run and test the </w:t>
+      </w:r>
+      <w:proofErr w:type="gramStart"/>
+      <w:r>
+        <w:rPr>
+          <w:rFonts w:ascii="Arial" w:hAnsi="Arial" w:cs="Arial"/>
+          <w:strike/>
+          <w:color w:val="000000"/>
+          <w:sz w:val="22"/>
+          <w:szCs w:val="22"/>
+        </w:rPr>
+        <w:t>application</w:t>
+      </w:r>
+      <w:proofErr w:type="gramEnd"/>
     </w:p>
     <w:p>
       <w:pPr>
@@ -1245,19 +1740,43 @@
         <w:textAlignment w:val="baseline"/>
         <w:rPr>
           <w:rFonts w:ascii="Arial" w:hAnsi="Arial" w:cs="Arial"/>
-          <w:color w:val="000000"/>
-          <w:sz w:val="22"/>
-          <w:szCs w:val="22"/>
-        </w:rPr>
-      </w:pPr>
-      <w:r>
-        <w:rPr>
-          <w:rFonts w:ascii="Arial" w:hAnsi="Arial" w:cs="Arial"/>
-          <w:color w:val="000000"/>
-          <w:sz w:val="22"/>
-          <w:szCs w:val="22"/>
-        </w:rPr>
-        <w:t>You are verifying whether validation has been applied to the sign in page </w:t>
+          <w:strike/>
+          <w:color w:val="000000"/>
+          <w:sz w:val="22"/>
+          <w:szCs w:val="22"/>
+        </w:rPr>
+      </w:pPr>
+      <w:r>
+        <w:rPr>
+          <w:rFonts w:ascii="Arial" w:hAnsi="Arial" w:cs="Arial"/>
+          <w:strike/>
+          <w:color w:val="000000"/>
+          <w:sz w:val="22"/>
+          <w:szCs w:val="22"/>
+        </w:rPr>
+        <w:t xml:space="preserve">You are verifying whether validation has been applied to the sign in </w:t>
+      </w:r>
+      <w:proofErr w:type="gramStart"/>
+      <w:r>
+        <w:rPr>
+          <w:rFonts w:ascii="Arial" w:hAnsi="Arial" w:cs="Arial"/>
+          <w:strike/>
+          <w:color w:val="000000"/>
+          <w:sz w:val="22"/>
+          <w:szCs w:val="22"/>
+        </w:rPr>
+        <w:t>page</w:t>
+      </w:r>
+      <w:proofErr w:type="gramEnd"/>
+      <w:r>
+        <w:rPr>
+          <w:rFonts w:ascii="Arial" w:hAnsi="Arial" w:cs="Arial"/>
+          <w:strike/>
+          <w:color w:val="000000"/>
+          <w:sz w:val="22"/>
+          <w:szCs w:val="22"/>
+        </w:rPr>
+        <w:t> </w:t>
       </w:r>
     </w:p>
     <w:p>
@@ -1277,14 +1796,25 @@
         </w:rPr>
       </w:pPr>
       <w:proofErr w:type="spellStart"/>
-      <w:r>
-        <w:rPr>
-          <w:rFonts w:ascii="Arial" w:hAnsi="Arial" w:cs="Arial"/>
-          <w:color w:val="000000"/>
-          <w:sz w:val="22"/>
-          <w:szCs w:val="22"/>
-        </w:rPr>
-        <w:t>home.component.ts</w:t>
+      <w:proofErr w:type="gramStart"/>
+      <w:r>
+        <w:rPr>
+          <w:rFonts w:ascii="Arial" w:hAnsi="Arial" w:cs="Arial"/>
+          <w:color w:val="000000"/>
+          <w:sz w:val="22"/>
+          <w:szCs w:val="22"/>
+        </w:rPr>
+        <w:t>home.component</w:t>
+      </w:r>
+      <w:proofErr w:type="gramEnd"/>
+      <w:r>
+        <w:rPr>
+          <w:rFonts w:ascii="Arial" w:hAnsi="Arial" w:cs="Arial"/>
+          <w:color w:val="000000"/>
+          <w:sz w:val="22"/>
+          <w:szCs w:val="22"/>
+        </w:rPr>
+        <w:t>.ts</w:t>
       </w:r>
       <w:proofErr w:type="spellEnd"/>
     </w:p>
@@ -1299,14 +1829,16 @@
         <w:textAlignment w:val="baseline"/>
         <w:rPr>
           <w:rFonts w:ascii="Arial" w:hAnsi="Arial" w:cs="Arial"/>
-          <w:color w:val="000000"/>
-          <w:sz w:val="22"/>
-          <w:szCs w:val="22"/>
-        </w:rPr>
-      </w:pPr>
-      <w:r>
-        <w:rPr>
-          <w:rFonts w:ascii="Arial" w:hAnsi="Arial" w:cs="Arial"/>
+          <w:strike/>
+          <w:color w:val="000000"/>
+          <w:sz w:val="22"/>
+          <w:szCs w:val="22"/>
+        </w:rPr>
+      </w:pPr>
+      <w:r>
+        <w:rPr>
+          <w:rFonts w:ascii="Arial" w:hAnsi="Arial" w:cs="Arial"/>
+          <w:strike/>
           <w:color w:val="000000"/>
           <w:sz w:val="22"/>
           <w:szCs w:val="22"/>
@@ -1317,6 +1849,7 @@
       <w:r>
         <w:rPr>
           <w:rFonts w:ascii="Arial" w:hAnsi="Arial" w:cs="Arial"/>
+          <w:strike/>
           <w:color w:val="000000"/>
           <w:sz w:val="22"/>
           <w:szCs w:val="22"/>
@@ -1327,6 +1860,7 @@
       <w:r>
         <w:rPr>
           <w:rFonts w:ascii="Arial" w:hAnsi="Arial" w:cs="Arial"/>
+          <w:strike/>
           <w:color w:val="000000"/>
           <w:sz w:val="22"/>
           <w:szCs w:val="22"/>
@@ -1337,6 +1871,7 @@
       <w:r>
         <w:rPr>
           <w:rFonts w:ascii="Arial" w:hAnsi="Arial" w:cs="Arial"/>
+          <w:strike/>
           <w:color w:val="000000"/>
           <w:sz w:val="22"/>
           <w:szCs w:val="22"/>
@@ -1347,6 +1882,7 @@
       <w:r>
         <w:rPr>
           <w:rFonts w:ascii="Arial" w:hAnsi="Arial" w:cs="Arial"/>
+          <w:strike/>
           <w:color w:val="000000"/>
           <w:sz w:val="22"/>
           <w:szCs w:val="22"/>
@@ -1365,24 +1901,38 @@
         <w:textAlignment w:val="baseline"/>
         <w:rPr>
           <w:rFonts w:ascii="Arial" w:hAnsi="Arial" w:cs="Arial"/>
-          <w:color w:val="000000"/>
-          <w:sz w:val="22"/>
-          <w:szCs w:val="22"/>
-        </w:rPr>
-      </w:pPr>
-      <w:r>
-        <w:rPr>
-          <w:rFonts w:ascii="Arial" w:hAnsi="Arial" w:cs="Arial"/>
-          <w:color w:val="000000"/>
-          <w:sz w:val="22"/>
-          <w:szCs w:val="22"/>
-        </w:rPr>
-        <w:t xml:space="preserve">import { </w:t>
+          <w:strike/>
+          <w:color w:val="000000"/>
+          <w:sz w:val="22"/>
+          <w:szCs w:val="22"/>
+        </w:rPr>
+      </w:pPr>
+      <w:r>
+        <w:rPr>
+          <w:rFonts w:ascii="Arial" w:hAnsi="Arial" w:cs="Arial"/>
+          <w:strike/>
+          <w:color w:val="000000"/>
+          <w:sz w:val="22"/>
+          <w:szCs w:val="22"/>
+        </w:rPr>
+        <w:t xml:space="preserve">import </w:t>
+      </w:r>
+      <w:proofErr w:type="gramStart"/>
+      <w:r>
+        <w:rPr>
+          <w:rFonts w:ascii="Arial" w:hAnsi="Arial" w:cs="Arial"/>
+          <w:strike/>
+          <w:color w:val="000000"/>
+          <w:sz w:val="22"/>
+          <w:szCs w:val="22"/>
+        </w:rPr>
+        <w:t xml:space="preserve">{ </w:t>
       </w:r>
       <w:proofErr w:type="spellStart"/>
       <w:r>
         <w:rPr>
           <w:rFonts w:ascii="Arial" w:hAnsi="Arial" w:cs="Arial"/>
+          <w:strike/>
           <w:color w:val="000000"/>
           <w:sz w:val="22"/>
           <w:szCs w:val="22"/>
@@ -1390,9 +1940,11 @@
         <w:t>FormGroup</w:t>
       </w:r>
       <w:proofErr w:type="spellEnd"/>
-      <w:r>
-        <w:rPr>
-          <w:rFonts w:ascii="Arial" w:hAnsi="Arial" w:cs="Arial"/>
+      <w:proofErr w:type="gramEnd"/>
+      <w:r>
+        <w:rPr>
+          <w:rFonts w:ascii="Arial" w:hAnsi="Arial" w:cs="Arial"/>
+          <w:strike/>
           <w:color w:val="000000"/>
           <w:sz w:val="22"/>
           <w:szCs w:val="22"/>
@@ -1403,6 +1955,7 @@
       <w:r>
         <w:rPr>
           <w:rFonts w:ascii="Arial" w:hAnsi="Arial" w:cs="Arial"/>
+          <w:strike/>
           <w:color w:val="000000"/>
           <w:sz w:val="22"/>
           <w:szCs w:val="22"/>
@@ -1413,6 +1966,7 @@
       <w:r>
         <w:rPr>
           <w:rFonts w:ascii="Arial" w:hAnsi="Arial" w:cs="Arial"/>
+          <w:strike/>
           <w:color w:val="000000"/>
           <w:sz w:val="22"/>
           <w:szCs w:val="22"/>
@@ -1431,14 +1985,16 @@
         <w:textAlignment w:val="baseline"/>
         <w:rPr>
           <w:rFonts w:ascii="Arial" w:hAnsi="Arial" w:cs="Arial"/>
-          <w:color w:val="000000"/>
-          <w:sz w:val="22"/>
-          <w:szCs w:val="22"/>
-        </w:rPr>
-      </w:pPr>
-      <w:r>
-        <w:rPr>
-          <w:rFonts w:ascii="Arial" w:hAnsi="Arial" w:cs="Arial"/>
+          <w:strike/>
+          <w:color w:val="000000"/>
+          <w:sz w:val="22"/>
+          <w:szCs w:val="22"/>
+        </w:rPr>
+      </w:pPr>
+      <w:r>
+        <w:rPr>
+          <w:rFonts w:ascii="Arial" w:hAnsi="Arial" w:cs="Arial"/>
+          <w:strike/>
           <w:color w:val="000000"/>
           <w:sz w:val="22"/>
           <w:szCs w:val="22"/>
@@ -1449,6 +2005,7 @@
       <w:r>
         <w:rPr>
           <w:rFonts w:ascii="Arial" w:hAnsi="Arial" w:cs="Arial"/>
+          <w:strike/>
           <w:color w:val="000000"/>
           <w:sz w:val="22"/>
           <w:szCs w:val="22"/>
@@ -1459,31 +2016,34 @@
       <w:r>
         <w:rPr>
           <w:rFonts w:ascii="Arial" w:hAnsi="Arial" w:cs="Arial"/>
-          <w:color w:val="000000"/>
-          <w:sz w:val="22"/>
-          <w:szCs w:val="22"/>
-        </w:rPr>
-        <w:t xml:space="preserve"> to the </w:t>
+          <w:strike/>
+          <w:color w:val="000000"/>
+          <w:sz w:val="22"/>
+          <w:szCs w:val="22"/>
+        </w:rPr>
+        <w:t xml:space="preserve"> to the components </w:t>
       </w:r>
       <w:proofErr w:type="gramStart"/>
       <w:r>
         <w:rPr>
           <w:rFonts w:ascii="Arial" w:hAnsi="Arial" w:cs="Arial"/>
-          <w:color w:val="000000"/>
-          <w:sz w:val="22"/>
-          <w:szCs w:val="22"/>
-        </w:rPr>
-        <w:t>components</w:t>
+          <w:strike/>
+          <w:color w:val="000000"/>
+          <w:sz w:val="22"/>
+          <w:szCs w:val="22"/>
+        </w:rPr>
+        <w:t>constructor</w:t>
       </w:r>
       <w:proofErr w:type="gramEnd"/>
       <w:r>
         <w:rPr>
           <w:rFonts w:ascii="Arial" w:hAnsi="Arial" w:cs="Arial"/>
-          <w:color w:val="000000"/>
-          <w:sz w:val="22"/>
-          <w:szCs w:val="22"/>
-        </w:rPr>
-        <w:t xml:space="preserve"> constructor </w:t>
+          <w:strike/>
+          <w:color w:val="000000"/>
+          <w:sz w:val="22"/>
+          <w:szCs w:val="22"/>
+        </w:rPr>
+        <w:t> </w:t>
       </w:r>
     </w:p>
     <w:p>
@@ -1497,24 +2057,39 @@
         <w:textAlignment w:val="baseline"/>
         <w:rPr>
           <w:rFonts w:ascii="Arial" w:hAnsi="Arial" w:cs="Arial"/>
-          <w:color w:val="000000"/>
-          <w:sz w:val="22"/>
-          <w:szCs w:val="22"/>
-        </w:rPr>
-      </w:pPr>
-      <w:r>
-        <w:rPr>
-          <w:rFonts w:ascii="Arial" w:hAnsi="Arial" w:cs="Arial"/>
-          <w:color w:val="000000"/>
-          <w:sz w:val="22"/>
-          <w:szCs w:val="22"/>
-        </w:rPr>
-        <w:t xml:space="preserve">constructor(private fb: </w:t>
+          <w:strike/>
+          <w:color w:val="000000"/>
+          <w:sz w:val="22"/>
+          <w:szCs w:val="22"/>
+        </w:rPr>
+      </w:pPr>
+      <w:proofErr w:type="gramStart"/>
+      <w:r>
+        <w:rPr>
+          <w:rFonts w:ascii="Arial" w:hAnsi="Arial" w:cs="Arial"/>
+          <w:strike/>
+          <w:color w:val="000000"/>
+          <w:sz w:val="22"/>
+          <w:szCs w:val="22"/>
+        </w:rPr>
+        <w:t>constructor(</w:t>
+      </w:r>
+      <w:proofErr w:type="gramEnd"/>
+      <w:r>
+        <w:rPr>
+          <w:rFonts w:ascii="Arial" w:hAnsi="Arial" w:cs="Arial"/>
+          <w:strike/>
+          <w:color w:val="000000"/>
+          <w:sz w:val="22"/>
+          <w:szCs w:val="22"/>
+        </w:rPr>
+        <w:t xml:space="preserve">private fb: </w:t>
       </w:r>
       <w:proofErr w:type="spellStart"/>
       <w:r>
         <w:rPr>
           <w:rFonts w:ascii="Arial" w:hAnsi="Arial" w:cs="Arial"/>
+          <w:strike/>
           <w:color w:val="000000"/>
           <w:sz w:val="22"/>
           <w:szCs w:val="22"/>
@@ -1525,6 +2100,7 @@
       <w:r>
         <w:rPr>
           <w:rFonts w:ascii="Arial" w:hAnsi="Arial" w:cs="Arial"/>
+          <w:strike/>
           <w:color w:val="000000"/>
           <w:sz w:val="22"/>
           <w:szCs w:val="22"/>
@@ -1543,14 +2119,16 @@
         <w:textAlignment w:val="baseline"/>
         <w:rPr>
           <w:rFonts w:ascii="Arial" w:hAnsi="Arial" w:cs="Arial"/>
-          <w:color w:val="000000"/>
-          <w:sz w:val="22"/>
-          <w:szCs w:val="22"/>
-        </w:rPr>
-      </w:pPr>
-      <w:r>
-        <w:rPr>
-          <w:rFonts w:ascii="Arial" w:hAnsi="Arial" w:cs="Arial"/>
+          <w:strike/>
+          <w:color w:val="000000"/>
+          <w:sz w:val="22"/>
+          <w:szCs w:val="22"/>
+        </w:rPr>
+      </w:pPr>
+      <w:r>
+        <w:rPr>
+          <w:rFonts w:ascii="Arial" w:hAnsi="Arial" w:cs="Arial"/>
+          <w:strike/>
           <w:color w:val="000000"/>
           <w:sz w:val="22"/>
           <w:szCs w:val="22"/>
@@ -1561,6 +2139,7 @@
       <w:r>
         <w:rPr>
           <w:rFonts w:ascii="Arial" w:hAnsi="Arial" w:cs="Arial"/>
+          <w:strike/>
           <w:color w:val="000000"/>
           <w:sz w:val="22"/>
           <w:szCs w:val="22"/>
@@ -1571,6 +2150,7 @@
       <w:r>
         <w:rPr>
           <w:rFonts w:ascii="Arial" w:hAnsi="Arial" w:cs="Arial"/>
+          <w:strike/>
           <w:color w:val="000000"/>
           <w:sz w:val="22"/>
           <w:szCs w:val="22"/>
@@ -1578,9 +2158,11 @@
         <w:t xml:space="preserve"> of type </w:t>
       </w:r>
       <w:proofErr w:type="spellStart"/>
-      <w:r>
-        <w:rPr>
-          <w:rFonts w:ascii="Arial" w:hAnsi="Arial" w:cs="Arial"/>
+      <w:proofErr w:type="gramStart"/>
+      <w:r>
+        <w:rPr>
+          <w:rFonts w:ascii="Arial" w:hAnsi="Arial" w:cs="Arial"/>
+          <w:strike/>
           <w:color w:val="000000"/>
           <w:sz w:val="22"/>
           <w:szCs w:val="22"/>
@@ -1588,6 +2170,7 @@
         <w:t>FormGroup</w:t>
       </w:r>
       <w:proofErr w:type="spellEnd"/>
+      <w:proofErr w:type="gramEnd"/>
     </w:p>
     <w:p>
       <w:pPr>
@@ -1600,14 +2183,16 @@
         <w:textAlignment w:val="baseline"/>
         <w:rPr>
           <w:rFonts w:ascii="Arial" w:hAnsi="Arial" w:cs="Arial"/>
-          <w:color w:val="000000"/>
-          <w:sz w:val="22"/>
-          <w:szCs w:val="22"/>
-        </w:rPr>
-      </w:pPr>
-      <w:r>
-        <w:rPr>
-          <w:rFonts w:ascii="Arial" w:hAnsi="Arial" w:cs="Arial"/>
+          <w:strike/>
+          <w:color w:val="000000"/>
+          <w:sz w:val="22"/>
+          <w:szCs w:val="22"/>
+        </w:rPr>
+      </w:pPr>
+      <w:r>
+        <w:rPr>
+          <w:rFonts w:ascii="Arial" w:hAnsi="Arial" w:cs="Arial"/>
+          <w:strike/>
           <w:color w:val="000000"/>
           <w:sz w:val="22"/>
           <w:szCs w:val="22"/>
@@ -1619,6 +2204,7 @@
       <w:r>
         <w:rPr>
           <w:rFonts w:ascii="Arial" w:hAnsi="Arial" w:cs="Arial"/>
+          <w:strike/>
           <w:color w:val="000000"/>
           <w:sz w:val="22"/>
           <w:szCs w:val="22"/>
@@ -1629,6 +2215,7 @@
       <w:r>
         <w:rPr>
           <w:rFonts w:ascii="Arial" w:hAnsi="Arial" w:cs="Arial"/>
+          <w:strike/>
           <w:color w:val="000000"/>
           <w:sz w:val="22"/>
           <w:szCs w:val="22"/>
@@ -1639,6 +2226,7 @@
       <w:r>
         <w:rPr>
           <w:rFonts w:ascii="Arial" w:hAnsi="Arial" w:cs="Arial"/>
+          <w:strike/>
           <w:color w:val="000000"/>
           <w:sz w:val="22"/>
           <w:szCs w:val="22"/>
@@ -1649,6 +2237,7 @@
       <w:r>
         <w:rPr>
           <w:rFonts w:ascii="Arial" w:hAnsi="Arial" w:cs="Arial"/>
+          <w:strike/>
           <w:color w:val="000000"/>
           <w:sz w:val="22"/>
           <w:szCs w:val="22"/>
@@ -1659,6 +2248,7 @@
       <w:r>
         <w:rPr>
           <w:rFonts w:ascii="Arial" w:hAnsi="Arial" w:cs="Arial"/>
+          <w:strike/>
           <w:color w:val="000000"/>
           <w:sz w:val="22"/>
           <w:szCs w:val="22"/>
@@ -1669,6 +2259,7 @@
       <w:r>
         <w:rPr>
           <w:rFonts w:ascii="Arial" w:hAnsi="Arial" w:cs="Arial"/>
+          <w:strike/>
           <w:color w:val="000000"/>
           <w:sz w:val="22"/>
           <w:szCs w:val="22"/>
@@ -1679,6 +2270,7 @@
       <w:r>
         <w:rPr>
           <w:rFonts w:ascii="Arial" w:hAnsi="Arial" w:cs="Arial"/>
+          <w:strike/>
           <w:color w:val="000000"/>
           <w:sz w:val="22"/>
           <w:szCs w:val="22"/>
@@ -1689,12 +2281,25 @@
       <w:r>
         <w:rPr>
           <w:rFonts w:ascii="Arial" w:hAnsi="Arial" w:cs="Arial"/>
-          <w:color w:val="000000"/>
-          <w:sz w:val="22"/>
-          <w:szCs w:val="22"/>
-        </w:rPr>
-        <w:t>: course and grade</w:t>
-      </w:r>
+          <w:strike/>
+          <w:color w:val="000000"/>
+          <w:sz w:val="22"/>
+          <w:szCs w:val="22"/>
+        </w:rPr>
+        <w:t xml:space="preserve">: course and </w:t>
+      </w:r>
+      <w:proofErr w:type="gramStart"/>
+      <w:r>
+        <w:rPr>
+          <w:rFonts w:ascii="Arial" w:hAnsi="Arial" w:cs="Arial"/>
+          <w:strike/>
+          <w:color w:val="000000"/>
+          <w:sz w:val="22"/>
+          <w:szCs w:val="22"/>
+        </w:rPr>
+        <w:t>grade</w:t>
+      </w:r>
+      <w:proofErr w:type="gramEnd"/>
     </w:p>
     <w:p>
       <w:pPr>
@@ -1707,15 +2312,18 @@
         <w:textAlignment w:val="baseline"/>
         <w:rPr>
           <w:rFonts w:ascii="Arial" w:hAnsi="Arial" w:cs="Arial"/>
+          <w:strike/>
           <w:color w:val="000000"/>
           <w:sz w:val="22"/>
           <w:szCs w:val="22"/>
         </w:rPr>
       </w:pPr>
       <w:proofErr w:type="spellStart"/>
-      <w:r>
-        <w:rPr>
-          <w:rFonts w:ascii="Arial" w:hAnsi="Arial" w:cs="Arial"/>
+      <w:proofErr w:type="gramStart"/>
+      <w:r>
+        <w:rPr>
+          <w:rFonts w:ascii="Arial" w:hAnsi="Arial" w:cs="Arial"/>
+          <w:strike/>
           <w:color w:val="000000"/>
           <w:sz w:val="22"/>
           <w:szCs w:val="22"/>
@@ -1723,9 +2331,11 @@
         <w:t>this.transcriptForm</w:t>
       </w:r>
       <w:proofErr w:type="spellEnd"/>
-      <w:r>
-        <w:rPr>
-          <w:rFonts w:ascii="Arial" w:hAnsi="Arial" w:cs="Arial"/>
+      <w:proofErr w:type="gramEnd"/>
+      <w:r>
+        <w:rPr>
+          <w:rFonts w:ascii="Arial" w:hAnsi="Arial" w:cs="Arial"/>
+          <w:strike/>
           <w:color w:val="000000"/>
           <w:sz w:val="22"/>
           <w:szCs w:val="22"/>
@@ -1736,6 +2346,7 @@
       <w:r>
         <w:rPr>
           <w:rFonts w:ascii="Arial" w:hAnsi="Arial" w:cs="Arial"/>
+          <w:strike/>
           <w:color w:val="000000"/>
           <w:sz w:val="22"/>
           <w:szCs w:val="22"/>
@@ -1746,6 +2357,7 @@
       <w:r>
         <w:rPr>
           <w:rFonts w:ascii="Arial" w:hAnsi="Arial" w:cs="Arial"/>
+          <w:strike/>
           <w:color w:val="000000"/>
           <w:sz w:val="22"/>
           <w:szCs w:val="22"/>
@@ -1756,6 +2368,7 @@
       <w:r>
         <w:rPr>
           <w:rFonts w:ascii="Arial" w:hAnsi="Arial" w:cs="Arial"/>
+          <w:strike/>
           <w:color w:val="000000"/>
           <w:sz w:val="22"/>
           <w:szCs w:val="22"/>
@@ -1766,6 +2379,7 @@
       <w:r>
         <w:rPr>
           <w:rFonts w:ascii="Arial" w:hAnsi="Arial" w:cs="Arial"/>
+          <w:strike/>
           <w:color w:val="000000"/>
           <w:sz w:val="22"/>
           <w:szCs w:val="22"/>
@@ -1776,6 +2390,7 @@
       <w:r>
         <w:rPr>
           <w:rFonts w:ascii="Arial" w:hAnsi="Arial" w:cs="Arial"/>
+          <w:strike/>
           <w:color w:val="000000"/>
           <w:sz w:val="22"/>
           <w:szCs w:val="22"/>
@@ -1786,6 +2401,7 @@
       <w:r>
         <w:rPr>
           <w:rFonts w:ascii="Arial" w:hAnsi="Arial" w:cs="Arial"/>
+          <w:strike/>
           <w:color w:val="000000"/>
           <w:sz w:val="22"/>
           <w:szCs w:val="22"/>
@@ -1830,24 +2446,49 @@
         <w:textAlignment w:val="baseline"/>
         <w:rPr>
           <w:rFonts w:ascii="Arial" w:hAnsi="Arial" w:cs="Arial"/>
-          <w:color w:val="000000"/>
-          <w:sz w:val="22"/>
-          <w:szCs w:val="22"/>
-        </w:rPr>
-      </w:pPr>
-      <w:r>
-        <w:rPr>
-          <w:rFonts w:ascii="Arial" w:hAnsi="Arial" w:cs="Arial"/>
-          <w:color w:val="000000"/>
-          <w:sz w:val="22"/>
-          <w:szCs w:val="22"/>
-        </w:rPr>
-        <w:t xml:space="preserve">Add a get() function named form that returns the </w:t>
+          <w:strike/>
+          <w:color w:val="000000"/>
+          <w:sz w:val="22"/>
+          <w:szCs w:val="22"/>
+        </w:rPr>
+      </w:pPr>
+      <w:r>
+        <w:rPr>
+          <w:rFonts w:ascii="Arial" w:hAnsi="Arial" w:cs="Arial"/>
+          <w:strike/>
+          <w:color w:val="000000"/>
+          <w:sz w:val="22"/>
+          <w:szCs w:val="22"/>
+        </w:rPr>
+        <w:t xml:space="preserve">Add a </w:t>
+      </w:r>
+      <w:proofErr w:type="gramStart"/>
+      <w:r>
+        <w:rPr>
+          <w:rFonts w:ascii="Arial" w:hAnsi="Arial" w:cs="Arial"/>
+          <w:strike/>
+          <w:color w:val="000000"/>
+          <w:sz w:val="22"/>
+          <w:szCs w:val="22"/>
+        </w:rPr>
+        <w:t>get(</w:t>
+      </w:r>
+      <w:proofErr w:type="gramEnd"/>
+      <w:r>
+        <w:rPr>
+          <w:rFonts w:ascii="Arial" w:hAnsi="Arial" w:cs="Arial"/>
+          <w:strike/>
+          <w:color w:val="000000"/>
+          <w:sz w:val="22"/>
+          <w:szCs w:val="22"/>
+        </w:rPr>
+        <w:t xml:space="preserve">) function named form that returns the </w:t>
       </w:r>
       <w:proofErr w:type="spellStart"/>
       <w:r>
         <w:rPr>
           <w:rFonts w:ascii="Arial" w:hAnsi="Arial" w:cs="Arial"/>
+          <w:strike/>
           <w:color w:val="000000"/>
           <w:sz w:val="22"/>
           <w:szCs w:val="22"/>
@@ -1858,6 +2499,7 @@
       <w:r>
         <w:rPr>
           <w:rFonts w:ascii="Arial" w:hAnsi="Arial" w:cs="Arial"/>
+          <w:strike/>
           <w:color w:val="000000"/>
           <w:sz w:val="22"/>
           <w:szCs w:val="22"/>
@@ -1876,24 +2518,49 @@
         <w:textAlignment w:val="baseline"/>
         <w:rPr>
           <w:rFonts w:ascii="Arial" w:hAnsi="Arial" w:cs="Arial"/>
-          <w:color w:val="000000"/>
-          <w:sz w:val="22"/>
-          <w:szCs w:val="22"/>
-        </w:rPr>
-      </w:pPr>
-      <w:r>
-        <w:rPr>
-          <w:rFonts w:ascii="Arial" w:hAnsi="Arial" w:cs="Arial"/>
-          <w:color w:val="000000"/>
-          <w:sz w:val="22"/>
-          <w:szCs w:val="22"/>
-        </w:rPr>
-        <w:t xml:space="preserve">get form() {return </w:t>
+          <w:strike/>
+          <w:color w:val="000000"/>
+          <w:sz w:val="22"/>
+          <w:szCs w:val="22"/>
+        </w:rPr>
+      </w:pPr>
+      <w:r>
+        <w:rPr>
+          <w:rFonts w:ascii="Arial" w:hAnsi="Arial" w:cs="Arial"/>
+          <w:strike/>
+          <w:color w:val="000000"/>
+          <w:sz w:val="22"/>
+          <w:szCs w:val="22"/>
+        </w:rPr>
+        <w:t xml:space="preserve">get </w:t>
+      </w:r>
+      <w:proofErr w:type="gramStart"/>
+      <w:r>
+        <w:rPr>
+          <w:rFonts w:ascii="Arial" w:hAnsi="Arial" w:cs="Arial"/>
+          <w:strike/>
+          <w:color w:val="000000"/>
+          <w:sz w:val="22"/>
+          <w:szCs w:val="22"/>
+        </w:rPr>
+        <w:t>form(</w:t>
+      </w:r>
+      <w:proofErr w:type="gramEnd"/>
+      <w:r>
+        <w:rPr>
+          <w:rFonts w:ascii="Arial" w:hAnsi="Arial" w:cs="Arial"/>
+          <w:strike/>
+          <w:color w:val="000000"/>
+          <w:sz w:val="22"/>
+          <w:szCs w:val="22"/>
+        </w:rPr>
+        <w:t xml:space="preserve">) {return </w:t>
       </w:r>
       <w:proofErr w:type="spellStart"/>
       <w:r>
         <w:rPr>
           <w:rFonts w:ascii="Arial" w:hAnsi="Arial" w:cs="Arial"/>
+          <w:strike/>
           <w:color w:val="000000"/>
           <w:sz w:val="22"/>
           <w:szCs w:val="22"/>
@@ -1904,6 +2571,7 @@
       <w:r>
         <w:rPr>
           <w:rFonts w:ascii="Arial" w:hAnsi="Arial" w:cs="Arial"/>
+          <w:strike/>
           <w:color w:val="000000"/>
           <w:sz w:val="22"/>
           <w:szCs w:val="22"/>
@@ -1922,14 +2590,16 @@
         <w:textAlignment w:val="baseline"/>
         <w:rPr>
           <w:rFonts w:ascii="Arial" w:hAnsi="Arial" w:cs="Arial"/>
-          <w:color w:val="000000"/>
-          <w:sz w:val="22"/>
-          <w:szCs w:val="22"/>
-        </w:rPr>
-      </w:pPr>
-      <w:r>
-        <w:rPr>
-          <w:rFonts w:ascii="Arial" w:hAnsi="Arial" w:cs="Arial"/>
+          <w:strike/>
+          <w:color w:val="000000"/>
+          <w:sz w:val="22"/>
+          <w:szCs w:val="22"/>
+        </w:rPr>
+      </w:pPr>
+      <w:r>
+        <w:rPr>
+          <w:rFonts w:ascii="Arial" w:hAnsi="Arial" w:cs="Arial"/>
+          <w:strike/>
           <w:color w:val="000000"/>
           <w:sz w:val="22"/>
           <w:szCs w:val="22"/>
@@ -1937,9 +2607,11 @@
         <w:t xml:space="preserve">Rename the </w:t>
       </w:r>
       <w:proofErr w:type="spellStart"/>
-      <w:r>
-        <w:rPr>
-          <w:rFonts w:ascii="Arial" w:hAnsi="Arial" w:cs="Arial"/>
+      <w:proofErr w:type="gramStart"/>
+      <w:r>
+        <w:rPr>
+          <w:rFonts w:ascii="Arial" w:hAnsi="Arial" w:cs="Arial"/>
+          <w:strike/>
           <w:color w:val="000000"/>
           <w:sz w:val="22"/>
           <w:szCs w:val="22"/>
@@ -1950,16 +2622,29 @@
       <w:r>
         <w:rPr>
           <w:rFonts w:ascii="Arial" w:hAnsi="Arial" w:cs="Arial"/>
-          <w:color w:val="000000"/>
-          <w:sz w:val="22"/>
-          <w:szCs w:val="22"/>
-        </w:rPr>
-        <w:t xml:space="preserve">() function to </w:t>
+          <w:strike/>
+          <w:color w:val="000000"/>
+          <w:sz w:val="22"/>
+          <w:szCs w:val="22"/>
+        </w:rPr>
+        <w:t>(</w:t>
+      </w:r>
+      <w:proofErr w:type="gramEnd"/>
+      <w:r>
+        <w:rPr>
+          <w:rFonts w:ascii="Arial" w:hAnsi="Arial" w:cs="Arial"/>
+          <w:strike/>
+          <w:color w:val="000000"/>
+          <w:sz w:val="22"/>
+          <w:szCs w:val="22"/>
+        </w:rPr>
+        <w:t xml:space="preserve">) function to </w:t>
       </w:r>
       <w:proofErr w:type="spellStart"/>
       <w:r>
         <w:rPr>
           <w:rFonts w:ascii="Arial" w:hAnsi="Arial" w:cs="Arial"/>
+          <w:strike/>
           <w:color w:val="000000"/>
           <w:sz w:val="22"/>
           <w:szCs w:val="22"/>
@@ -1970,6 +2655,7 @@
       <w:r>
         <w:rPr>
           <w:rFonts w:ascii="Arial" w:hAnsi="Arial" w:cs="Arial"/>
+          <w:strike/>
           <w:color w:val="000000"/>
           <w:sz w:val="22"/>
           <w:szCs w:val="22"/>
@@ -1988,15 +2674,18 @@
         <w:textAlignment w:val="baseline"/>
         <w:rPr>
           <w:rFonts w:ascii="Arial" w:hAnsi="Arial" w:cs="Arial"/>
+          <w:strike/>
           <w:color w:val="000000"/>
           <w:sz w:val="22"/>
           <w:szCs w:val="22"/>
         </w:rPr>
       </w:pPr>
       <w:proofErr w:type="spellStart"/>
-      <w:r>
-        <w:rPr>
-          <w:rFonts w:ascii="Arial" w:hAnsi="Arial" w:cs="Arial"/>
+      <w:proofErr w:type="gramStart"/>
+      <w:r>
+        <w:rPr>
+          <w:rFonts w:ascii="Arial" w:hAnsi="Arial" w:cs="Arial"/>
+          <w:strike/>
           <w:color w:val="000000"/>
           <w:sz w:val="22"/>
           <w:szCs w:val="22"/>
@@ -2007,16 +2696,29 @@
       <w:r>
         <w:rPr>
           <w:rFonts w:ascii="Arial" w:hAnsi="Arial" w:cs="Arial"/>
-          <w:color w:val="000000"/>
-          <w:sz w:val="22"/>
-          <w:szCs w:val="22"/>
-        </w:rPr>
-        <w:t xml:space="preserve">() =&gt; </w:t>
+          <w:strike/>
+          <w:color w:val="000000"/>
+          <w:sz w:val="22"/>
+          <w:szCs w:val="22"/>
+        </w:rPr>
+        <w:t>(</w:t>
+      </w:r>
+      <w:proofErr w:type="gramEnd"/>
+      <w:r>
+        <w:rPr>
+          <w:rFonts w:ascii="Arial" w:hAnsi="Arial" w:cs="Arial"/>
+          <w:strike/>
+          <w:color w:val="000000"/>
+          <w:sz w:val="22"/>
+          <w:szCs w:val="22"/>
+        </w:rPr>
+        <w:t xml:space="preserve">) =&gt; </w:t>
       </w:r>
       <w:proofErr w:type="spellStart"/>
       <w:r>
         <w:rPr>
           <w:rFonts w:ascii="Arial" w:hAnsi="Arial" w:cs="Arial"/>
+          <w:strike/>
           <w:color w:val="000000"/>
           <w:sz w:val="22"/>
           <w:szCs w:val="22"/>
@@ -2027,6 +2729,7 @@
       <w:r>
         <w:rPr>
           <w:rFonts w:ascii="Arial" w:hAnsi="Arial" w:cs="Arial"/>
+          <w:strike/>
           <w:color w:val="000000"/>
           <w:sz w:val="22"/>
           <w:szCs w:val="22"/>
@@ -2045,14 +2748,16 @@
         <w:textAlignment w:val="baseline"/>
         <w:rPr>
           <w:rFonts w:ascii="Arial" w:hAnsi="Arial" w:cs="Arial"/>
-          <w:color w:val="000000"/>
-          <w:sz w:val="22"/>
-          <w:szCs w:val="22"/>
-        </w:rPr>
-      </w:pPr>
-      <w:r>
-        <w:rPr>
-          <w:rFonts w:ascii="Arial" w:hAnsi="Arial" w:cs="Arial"/>
+          <w:strike/>
+          <w:color w:val="000000"/>
+          <w:sz w:val="22"/>
+          <w:szCs w:val="22"/>
+        </w:rPr>
+      </w:pPr>
+      <w:r>
+        <w:rPr>
+          <w:rFonts w:ascii="Arial" w:hAnsi="Arial" w:cs="Arial"/>
+          <w:strike/>
           <w:color w:val="000000"/>
           <w:sz w:val="22"/>
           <w:szCs w:val="22"/>
@@ -2063,6 +2768,7 @@
       <w:r>
         <w:rPr>
           <w:rFonts w:ascii="Arial" w:hAnsi="Arial" w:cs="Arial"/>
+          <w:strike/>
           <w:color w:val="000000"/>
           <w:sz w:val="22"/>
           <w:szCs w:val="22"/>
@@ -2073,11 +2779,34 @@
       <w:r>
         <w:rPr>
           <w:rFonts w:ascii="Arial" w:hAnsi="Arial" w:cs="Arial"/>
-          <w:color w:val="000000"/>
-          <w:sz w:val="22"/>
-          <w:szCs w:val="22"/>
-        </w:rPr>
-        <w:t xml:space="preserve"> variable </w:t>
+          <w:strike/>
+          <w:color w:val="000000"/>
+          <w:sz w:val="22"/>
+          <w:szCs w:val="22"/>
+        </w:rPr>
+        <w:t xml:space="preserve"> </w:t>
+      </w:r>
+      <w:proofErr w:type="gramStart"/>
+      <w:r>
+        <w:rPr>
+          <w:rFonts w:ascii="Arial" w:hAnsi="Arial" w:cs="Arial"/>
+          <w:strike/>
+          <w:color w:val="000000"/>
+          <w:sz w:val="22"/>
+          <w:szCs w:val="22"/>
+        </w:rPr>
+        <w:t>variable</w:t>
+      </w:r>
+      <w:proofErr w:type="gramEnd"/>
+      <w:r>
+        <w:rPr>
+          <w:rFonts w:ascii="Arial" w:hAnsi="Arial" w:cs="Arial"/>
+          <w:strike/>
+          <w:color w:val="000000"/>
+          <w:sz w:val="22"/>
+          <w:szCs w:val="22"/>
+        </w:rPr>
+        <w:t> </w:t>
       </w:r>
     </w:p>
     <w:p>
@@ -2091,14 +2820,16 @@
         <w:textAlignment w:val="baseline"/>
         <w:rPr>
           <w:rFonts w:ascii="Arial" w:hAnsi="Arial" w:cs="Arial"/>
-          <w:color w:val="000000"/>
-          <w:sz w:val="22"/>
-          <w:szCs w:val="22"/>
-        </w:rPr>
-      </w:pPr>
-      <w:r>
-        <w:rPr>
-          <w:rFonts w:ascii="Arial" w:hAnsi="Arial" w:cs="Arial"/>
+          <w:strike/>
+          <w:color w:val="000000"/>
+          <w:sz w:val="22"/>
+          <w:szCs w:val="22"/>
+        </w:rPr>
+      </w:pPr>
+      <w:r>
+        <w:rPr>
+          <w:rFonts w:ascii="Arial" w:hAnsi="Arial" w:cs="Arial"/>
+          <w:strike/>
           <w:color w:val="000000"/>
           <w:sz w:val="22"/>
           <w:szCs w:val="22"/>
@@ -2109,6 +2840,7 @@
       <w:r>
         <w:rPr>
           <w:rFonts w:ascii="Arial" w:hAnsi="Arial" w:cs="Arial"/>
+          <w:strike/>
           <w:color w:val="000000"/>
           <w:sz w:val="22"/>
           <w:szCs w:val="22"/>
@@ -2119,31 +2851,34 @@
       <w:r>
         <w:rPr>
           <w:rFonts w:ascii="Arial" w:hAnsi="Arial" w:cs="Arial"/>
-          <w:color w:val="000000"/>
-          <w:sz w:val="22"/>
-          <w:szCs w:val="22"/>
-        </w:rPr>
-        <w:t xml:space="preserve"> assignment from the </w:t>
+          <w:strike/>
+          <w:color w:val="000000"/>
+          <w:sz w:val="22"/>
+          <w:szCs w:val="22"/>
+        </w:rPr>
+        <w:t xml:space="preserve"> assignment from the components </w:t>
       </w:r>
       <w:proofErr w:type="gramStart"/>
       <w:r>
         <w:rPr>
           <w:rFonts w:ascii="Arial" w:hAnsi="Arial" w:cs="Arial"/>
-          <w:color w:val="000000"/>
-          <w:sz w:val="22"/>
-          <w:szCs w:val="22"/>
-        </w:rPr>
-        <w:t>components</w:t>
+          <w:strike/>
+          <w:color w:val="000000"/>
+          <w:sz w:val="22"/>
+          <w:szCs w:val="22"/>
+        </w:rPr>
+        <w:t>constructor</w:t>
       </w:r>
       <w:proofErr w:type="gramEnd"/>
       <w:r>
         <w:rPr>
           <w:rFonts w:ascii="Arial" w:hAnsi="Arial" w:cs="Arial"/>
-          <w:color w:val="000000"/>
-          <w:sz w:val="22"/>
-          <w:szCs w:val="22"/>
-        </w:rPr>
-        <w:t xml:space="preserve"> constructor </w:t>
+          <w:strike/>
+          <w:color w:val="000000"/>
+          <w:sz w:val="22"/>
+          <w:szCs w:val="22"/>
+        </w:rPr>
+        <w:t> </w:t>
       </w:r>
     </w:p>
     <w:p>
@@ -2157,14 +2892,16 @@
         <w:textAlignment w:val="baseline"/>
         <w:rPr>
           <w:rFonts w:ascii="Arial" w:hAnsi="Arial" w:cs="Arial"/>
-          <w:color w:val="000000"/>
-          <w:sz w:val="22"/>
-          <w:szCs w:val="22"/>
-        </w:rPr>
-      </w:pPr>
-      <w:r>
-        <w:rPr>
-          <w:rFonts w:ascii="Arial" w:hAnsi="Arial" w:cs="Arial"/>
+          <w:strike/>
+          <w:color w:val="000000"/>
+          <w:sz w:val="22"/>
+          <w:szCs w:val="22"/>
+        </w:rPr>
+      </w:pPr>
+      <w:r>
+        <w:rPr>
+          <w:rFonts w:ascii="Arial" w:hAnsi="Arial" w:cs="Arial"/>
+          <w:strike/>
           <w:color w:val="000000"/>
           <w:sz w:val="22"/>
           <w:szCs w:val="22"/>
@@ -2175,6 +2912,7 @@
       <w:r>
         <w:rPr>
           <w:rFonts w:ascii="Arial" w:hAnsi="Arial" w:cs="Arial"/>
+          <w:strike/>
           <w:color w:val="000000"/>
           <w:sz w:val="22"/>
           <w:szCs w:val="22"/>
@@ -2185,6 +2923,7 @@
       <w:r>
         <w:rPr>
           <w:rFonts w:ascii="Arial" w:hAnsi="Arial" w:cs="Arial"/>
+          <w:strike/>
           <w:color w:val="000000"/>
           <w:sz w:val="22"/>
           <w:szCs w:val="22"/>
@@ -2192,9 +2931,11 @@
         <w:t xml:space="preserve"> from the </w:t>
       </w:r>
       <w:proofErr w:type="spellStart"/>
-      <w:r>
-        <w:rPr>
-          <w:rFonts w:ascii="Arial" w:hAnsi="Arial" w:cs="Arial"/>
+      <w:proofErr w:type="gramStart"/>
+      <w:r>
+        <w:rPr>
+          <w:rFonts w:ascii="Arial" w:hAnsi="Arial" w:cs="Arial"/>
+          <w:strike/>
           <w:color w:val="000000"/>
           <w:sz w:val="22"/>
           <w:szCs w:val="22"/>
@@ -2205,11 +2946,23 @@
       <w:r>
         <w:rPr>
           <w:rFonts w:ascii="Arial" w:hAnsi="Arial" w:cs="Arial"/>
-          <w:color w:val="000000"/>
-          <w:sz w:val="22"/>
-          <w:szCs w:val="22"/>
-        </w:rPr>
-        <w:t>() function</w:t>
+          <w:strike/>
+          <w:color w:val="000000"/>
+          <w:sz w:val="22"/>
+          <w:szCs w:val="22"/>
+        </w:rPr>
+        <w:t>(</w:t>
+      </w:r>
+      <w:proofErr w:type="gramEnd"/>
+      <w:r>
+        <w:rPr>
+          <w:rFonts w:ascii="Arial" w:hAnsi="Arial" w:cs="Arial"/>
+          <w:strike/>
+          <w:color w:val="000000"/>
+          <w:sz w:val="22"/>
+          <w:szCs w:val="22"/>
+        </w:rPr>
+        <w:t>) function</w:t>
       </w:r>
     </w:p>
     <w:p>
@@ -2223,14 +2976,16 @@
         <w:textAlignment w:val="baseline"/>
         <w:rPr>
           <w:rFonts w:ascii="Arial" w:hAnsi="Arial" w:cs="Arial"/>
-          <w:color w:val="000000"/>
-          <w:sz w:val="22"/>
-          <w:szCs w:val="22"/>
-        </w:rPr>
-      </w:pPr>
-      <w:r>
-        <w:rPr>
-          <w:rFonts w:ascii="Arial" w:hAnsi="Arial" w:cs="Arial"/>
+          <w:strike/>
+          <w:color w:val="000000"/>
+          <w:sz w:val="22"/>
+          <w:szCs w:val="22"/>
+        </w:rPr>
+      </w:pPr>
+      <w:r>
+        <w:rPr>
+          <w:rFonts w:ascii="Arial" w:hAnsi="Arial" w:cs="Arial"/>
+          <w:strike/>
           <w:color w:val="000000"/>
           <w:sz w:val="22"/>
           <w:szCs w:val="22"/>
@@ -2241,6 +2996,7 @@
       <w:r>
         <w:rPr>
           <w:rFonts w:ascii="Arial" w:hAnsi="Arial" w:cs="Arial"/>
+          <w:strike/>
           <w:color w:val="000000"/>
           <w:sz w:val="22"/>
           <w:szCs w:val="22"/>
@@ -2251,6 +3007,7 @@
       <w:r>
         <w:rPr>
           <w:rFonts w:ascii="Arial" w:hAnsi="Arial" w:cs="Arial"/>
+          <w:strike/>
           <w:color w:val="000000"/>
           <w:sz w:val="22"/>
           <w:szCs w:val="22"/>
@@ -2261,6 +3018,7 @@
       <w:r>
         <w:rPr>
           <w:rFonts w:ascii="Arial" w:hAnsi="Arial" w:cs="Arial"/>
+          <w:strike/>
           <w:color w:val="000000"/>
           <w:sz w:val="22"/>
           <w:szCs w:val="22"/>
@@ -2271,6 +3029,7 @@
       <w:r>
         <w:rPr>
           <w:rFonts w:ascii="Arial" w:hAnsi="Arial" w:cs="Arial"/>
+          <w:strike/>
           <w:color w:val="000000"/>
           <w:sz w:val="22"/>
           <w:szCs w:val="22"/>
@@ -2289,15 +3048,18 @@
         <w:textAlignment w:val="baseline"/>
         <w:rPr>
           <w:rFonts w:ascii="Arial" w:hAnsi="Arial" w:cs="Arial"/>
+          <w:strike/>
           <w:color w:val="000000"/>
           <w:sz w:val="22"/>
           <w:szCs w:val="22"/>
         </w:rPr>
       </w:pPr>
       <w:proofErr w:type="spellStart"/>
-      <w:r>
-        <w:rPr>
-          <w:rFonts w:ascii="Arial" w:hAnsi="Arial" w:cs="Arial"/>
+      <w:proofErr w:type="gramStart"/>
+      <w:r>
+        <w:rPr>
+          <w:rFonts w:ascii="Arial" w:hAnsi="Arial" w:cs="Arial"/>
+          <w:strike/>
           <w:color w:val="000000"/>
           <w:sz w:val="22"/>
           <w:szCs w:val="22"/>
@@ -2305,9 +3067,11 @@
         <w:t>this.transcriptEntries.push</w:t>
       </w:r>
       <w:proofErr w:type="spellEnd"/>
-      <w:r>
-        <w:rPr>
-          <w:rFonts w:ascii="Arial" w:hAnsi="Arial" w:cs="Arial"/>
+      <w:proofErr w:type="gramEnd"/>
+      <w:r>
+        <w:rPr>
+          <w:rFonts w:ascii="Arial" w:hAnsi="Arial" w:cs="Arial"/>
+          <w:strike/>
           <w:color w:val="000000"/>
           <w:sz w:val="22"/>
           <w:szCs w:val="22"/>
@@ -2318,6 +3082,7 @@
       <w:r>
         <w:rPr>
           <w:rFonts w:ascii="Arial" w:hAnsi="Arial" w:cs="Arial"/>
+          <w:strike/>
           <w:color w:val="000000"/>
           <w:sz w:val="22"/>
           <w:szCs w:val="22"/>
@@ -2328,6 +3093,7 @@
       <w:r>
         <w:rPr>
           <w:rFonts w:ascii="Arial" w:hAnsi="Arial" w:cs="Arial"/>
+          <w:strike/>
           <w:color w:val="000000"/>
           <w:sz w:val="22"/>
           <w:szCs w:val="22"/>
@@ -2338,6 +3104,7 @@
       <w:r>
         <w:rPr>
           <w:rFonts w:ascii="Arial" w:hAnsi="Arial" w:cs="Arial"/>
+          <w:strike/>
           <w:color w:val="000000"/>
           <w:sz w:val="22"/>
           <w:szCs w:val="22"/>
@@ -2348,6 +3115,7 @@
       <w:r>
         <w:rPr>
           <w:rFonts w:ascii="Arial" w:hAnsi="Arial" w:cs="Arial"/>
+          <w:strike/>
           <w:color w:val="000000"/>
           <w:sz w:val="22"/>
           <w:szCs w:val="22"/>
@@ -2366,19 +3134,43 @@
         <w:textAlignment w:val="baseline"/>
         <w:rPr>
           <w:rFonts w:ascii="Arial" w:hAnsi="Arial" w:cs="Arial"/>
-          <w:color w:val="000000"/>
-          <w:sz w:val="22"/>
-          <w:szCs w:val="22"/>
-        </w:rPr>
-      </w:pPr>
-      <w:r>
-        <w:rPr>
-          <w:rFonts w:ascii="Arial" w:hAnsi="Arial" w:cs="Arial"/>
-          <w:color w:val="000000"/>
-          <w:sz w:val="22"/>
-          <w:szCs w:val="22"/>
-        </w:rPr>
-        <w:t>Next, use the event object to reset Validation </w:t>
+          <w:strike/>
+          <w:color w:val="000000"/>
+          <w:sz w:val="22"/>
+          <w:szCs w:val="22"/>
+        </w:rPr>
+      </w:pPr>
+      <w:r>
+        <w:rPr>
+          <w:rFonts w:ascii="Arial" w:hAnsi="Arial" w:cs="Arial"/>
+          <w:strike/>
+          <w:color w:val="000000"/>
+          <w:sz w:val="22"/>
+          <w:szCs w:val="22"/>
+        </w:rPr>
+        <w:t xml:space="preserve">Next, use the event object to reset </w:t>
+      </w:r>
+      <w:proofErr w:type="gramStart"/>
+      <w:r>
+        <w:rPr>
+          <w:rFonts w:ascii="Arial" w:hAnsi="Arial" w:cs="Arial"/>
+          <w:strike/>
+          <w:color w:val="000000"/>
+          <w:sz w:val="22"/>
+          <w:szCs w:val="22"/>
+        </w:rPr>
+        <w:t>Validation</w:t>
+      </w:r>
+      <w:proofErr w:type="gramEnd"/>
+      <w:r>
+        <w:rPr>
+          <w:rFonts w:ascii="Arial" w:hAnsi="Arial" w:cs="Arial"/>
+          <w:strike/>
+          <w:color w:val="000000"/>
+          <w:sz w:val="22"/>
+          <w:szCs w:val="22"/>
+        </w:rPr>
+        <w:t> </w:t>
       </w:r>
     </w:p>
     <w:p>
@@ -2392,15 +3184,18 @@
         <w:textAlignment w:val="baseline"/>
         <w:rPr>
           <w:rFonts w:ascii="Arial" w:hAnsi="Arial" w:cs="Arial"/>
+          <w:strike/>
           <w:color w:val="000000"/>
           <w:sz w:val="22"/>
           <w:szCs w:val="22"/>
         </w:rPr>
       </w:pPr>
       <w:proofErr w:type="spellStart"/>
-      <w:r>
-        <w:rPr>
-          <w:rFonts w:ascii="Arial" w:hAnsi="Arial" w:cs="Arial"/>
+      <w:proofErr w:type="gramStart"/>
+      <w:r>
+        <w:rPr>
+          <w:rFonts w:ascii="Arial" w:hAnsi="Arial" w:cs="Arial"/>
+          <w:strike/>
           <w:color w:val="000000"/>
           <w:sz w:val="22"/>
           <w:szCs w:val="22"/>
@@ -2408,9 +3203,11 @@
         <w:t>event.currentTarget.reset</w:t>
       </w:r>
       <w:proofErr w:type="spellEnd"/>
-      <w:r>
-        <w:rPr>
-          <w:rFonts w:ascii="Arial" w:hAnsi="Arial" w:cs="Arial"/>
+      <w:proofErr w:type="gramEnd"/>
+      <w:r>
+        <w:rPr>
+          <w:rFonts w:ascii="Arial" w:hAnsi="Arial" w:cs="Arial"/>
+          <w:strike/>
           <w:color w:val="000000"/>
           <w:sz w:val="22"/>
           <w:szCs w:val="22"/>
@@ -2455,19 +3252,43 @@
         <w:textAlignment w:val="baseline"/>
         <w:rPr>
           <w:rFonts w:ascii="Arial" w:hAnsi="Arial" w:cs="Arial"/>
-          <w:color w:val="000000"/>
-          <w:sz w:val="22"/>
-          <w:szCs w:val="22"/>
-        </w:rPr>
-      </w:pPr>
-      <w:r>
-        <w:rPr>
-          <w:rFonts w:ascii="Arial" w:hAnsi="Arial" w:cs="Arial"/>
-          <w:color w:val="000000"/>
-          <w:sz w:val="22"/>
-          <w:szCs w:val="22"/>
-        </w:rPr>
-        <w:t>Remove the click event from the form, change the buttons type to submit, and disable it when the form is invalid </w:t>
+          <w:strike/>
+          <w:color w:val="000000"/>
+          <w:sz w:val="22"/>
+          <w:szCs w:val="22"/>
+        </w:rPr>
+      </w:pPr>
+      <w:r>
+        <w:rPr>
+          <w:rFonts w:ascii="Arial" w:hAnsi="Arial" w:cs="Arial"/>
+          <w:strike/>
+          <w:color w:val="000000"/>
+          <w:sz w:val="22"/>
+          <w:szCs w:val="22"/>
+        </w:rPr>
+        <w:t xml:space="preserve">Remove the click event from the form, change the buttons type to submit, and disable it when the form is </w:t>
+      </w:r>
+      <w:proofErr w:type="gramStart"/>
+      <w:r>
+        <w:rPr>
+          <w:rFonts w:ascii="Arial" w:hAnsi="Arial" w:cs="Arial"/>
+          <w:strike/>
+          <w:color w:val="000000"/>
+          <w:sz w:val="22"/>
+          <w:szCs w:val="22"/>
+        </w:rPr>
+        <w:t>invalid</w:t>
+      </w:r>
+      <w:proofErr w:type="gramEnd"/>
+      <w:r>
+        <w:rPr>
+          <w:rFonts w:ascii="Arial" w:hAnsi="Arial" w:cs="Arial"/>
+          <w:strike/>
+          <w:color w:val="000000"/>
+          <w:sz w:val="22"/>
+          <w:szCs w:val="22"/>
+        </w:rPr>
+        <w:t> </w:t>
       </w:r>
     </w:p>
     <w:p>
@@ -2481,24 +3302,49 @@
         <w:textAlignment w:val="baseline"/>
         <w:rPr>
           <w:rFonts w:ascii="Arial" w:hAnsi="Arial" w:cs="Arial"/>
-          <w:color w:val="000000"/>
-          <w:sz w:val="22"/>
-          <w:szCs w:val="22"/>
-        </w:rPr>
-      </w:pPr>
-      <w:r>
-        <w:rPr>
-          <w:rFonts w:ascii="Arial" w:hAnsi="Arial" w:cs="Arial"/>
-          <w:color w:val="000000"/>
-          <w:sz w:val="22"/>
-          <w:szCs w:val="22"/>
-        </w:rPr>
-        <w:t>&lt;button type=”submit” [disabled]=”!</w:t>
+          <w:strike/>
+          <w:color w:val="000000"/>
+          <w:sz w:val="22"/>
+          <w:szCs w:val="22"/>
+        </w:rPr>
+      </w:pPr>
+      <w:r>
+        <w:rPr>
+          <w:rFonts w:ascii="Arial" w:hAnsi="Arial" w:cs="Arial"/>
+          <w:strike/>
+          <w:color w:val="000000"/>
+          <w:sz w:val="22"/>
+          <w:szCs w:val="22"/>
+        </w:rPr>
+        <w:t>&lt;button type</w:t>
+      </w:r>
+      <w:proofErr w:type="gramStart"/>
+      <w:r>
+        <w:rPr>
+          <w:rFonts w:ascii="Arial" w:hAnsi="Arial" w:cs="Arial"/>
+          <w:strike/>
+          <w:color w:val="000000"/>
+          <w:sz w:val="22"/>
+          <w:szCs w:val="22"/>
+        </w:rPr>
+        <w:t>=”submit</w:t>
+      </w:r>
+      <w:proofErr w:type="gramEnd"/>
+      <w:r>
+        <w:rPr>
+          <w:rFonts w:ascii="Arial" w:hAnsi="Arial" w:cs="Arial"/>
+          <w:strike/>
+          <w:color w:val="000000"/>
+          <w:sz w:val="22"/>
+          <w:szCs w:val="22"/>
+        </w:rPr>
+        <w:t>” [disabled]=”!</w:t>
       </w:r>
       <w:proofErr w:type="spellStart"/>
       <w:r>
         <w:rPr>
           <w:rFonts w:ascii="Arial" w:hAnsi="Arial" w:cs="Arial"/>
+          <w:strike/>
           <w:color w:val="000000"/>
           <w:sz w:val="22"/>
           <w:szCs w:val="22"/>
@@ -2509,6 +3355,7 @@
       <w:r>
         <w:rPr>
           <w:rFonts w:ascii="Arial" w:hAnsi="Arial" w:cs="Arial"/>
+          <w:strike/>
           <w:color w:val="000000"/>
           <w:sz w:val="22"/>
           <w:szCs w:val="22"/>
@@ -2527,14 +3374,16 @@
         <w:textAlignment w:val="baseline"/>
         <w:rPr>
           <w:rFonts w:ascii="Arial" w:hAnsi="Arial" w:cs="Arial"/>
-          <w:color w:val="000000"/>
-          <w:sz w:val="22"/>
-          <w:szCs w:val="22"/>
-        </w:rPr>
-      </w:pPr>
-      <w:r>
-        <w:rPr>
-          <w:rFonts w:ascii="Arial" w:hAnsi="Arial" w:cs="Arial"/>
+          <w:strike/>
+          <w:color w:val="000000"/>
+          <w:sz w:val="22"/>
+          <w:szCs w:val="22"/>
+        </w:rPr>
+      </w:pPr>
+      <w:r>
+        <w:rPr>
+          <w:rFonts w:ascii="Arial" w:hAnsi="Arial" w:cs="Arial"/>
+          <w:strike/>
           <w:color w:val="000000"/>
           <w:sz w:val="22"/>
           <w:szCs w:val="22"/>
@@ -2545,6 +3394,7 @@
       <w:r>
         <w:rPr>
           <w:rFonts w:ascii="Arial" w:hAnsi="Arial" w:cs="Arial"/>
+          <w:strike/>
           <w:color w:val="000000"/>
           <w:sz w:val="22"/>
           <w:szCs w:val="22"/>
@@ -2555,6 +3405,7 @@
       <w:r>
         <w:rPr>
           <w:rFonts w:ascii="Arial" w:hAnsi="Arial" w:cs="Arial"/>
+          <w:strike/>
           <w:color w:val="000000"/>
           <w:sz w:val="22"/>
           <w:szCs w:val="22"/>
@@ -2562,9 +3413,11 @@
         <w:t xml:space="preserve"> to the HTML form and the </w:t>
       </w:r>
       <w:proofErr w:type="spellStart"/>
-      <w:r>
-        <w:rPr>
-          <w:rFonts w:ascii="Arial" w:hAnsi="Arial" w:cs="Arial"/>
+      <w:proofErr w:type="gramStart"/>
+      <w:r>
+        <w:rPr>
+          <w:rFonts w:ascii="Arial" w:hAnsi="Arial" w:cs="Arial"/>
+          <w:strike/>
           <w:color w:val="000000"/>
           <w:sz w:val="22"/>
           <w:szCs w:val="22"/>
@@ -2575,16 +3428,29 @@
       <w:r>
         <w:rPr>
           <w:rFonts w:ascii="Arial" w:hAnsi="Arial" w:cs="Arial"/>
-          <w:color w:val="000000"/>
-          <w:sz w:val="22"/>
-          <w:szCs w:val="22"/>
-        </w:rPr>
-        <w:t xml:space="preserve">() function to the </w:t>
+          <w:strike/>
+          <w:color w:val="000000"/>
+          <w:sz w:val="22"/>
+          <w:szCs w:val="22"/>
+        </w:rPr>
+        <w:t>(</w:t>
+      </w:r>
+      <w:proofErr w:type="gramEnd"/>
+      <w:r>
+        <w:rPr>
+          <w:rFonts w:ascii="Arial" w:hAnsi="Arial" w:cs="Arial"/>
+          <w:strike/>
+          <w:color w:val="000000"/>
+          <w:sz w:val="22"/>
+          <w:szCs w:val="22"/>
+        </w:rPr>
+        <w:t xml:space="preserve">) function to the </w:t>
       </w:r>
       <w:proofErr w:type="spellStart"/>
       <w:r>
         <w:rPr>
           <w:rFonts w:ascii="Arial" w:hAnsi="Arial" w:cs="Arial"/>
+          <w:strike/>
           <w:color w:val="000000"/>
           <w:sz w:val="22"/>
           <w:szCs w:val="22"/>
@@ -2595,6 +3461,7 @@
       <w:r>
         <w:rPr>
           <w:rFonts w:ascii="Arial" w:hAnsi="Arial" w:cs="Arial"/>
+          <w:strike/>
           <w:color w:val="000000"/>
           <w:sz w:val="22"/>
           <w:szCs w:val="22"/>
@@ -2613,14 +3480,16 @@
         <w:textAlignment w:val="baseline"/>
         <w:rPr>
           <w:rFonts w:ascii="Arial" w:hAnsi="Arial" w:cs="Arial"/>
-          <w:color w:val="000000"/>
-          <w:sz w:val="22"/>
-          <w:szCs w:val="22"/>
-        </w:rPr>
-      </w:pPr>
-      <w:r>
-        <w:rPr>
-          <w:rFonts w:ascii="Arial" w:hAnsi="Arial" w:cs="Arial"/>
+          <w:strike/>
+          <w:color w:val="000000"/>
+          <w:sz w:val="22"/>
+          <w:szCs w:val="22"/>
+        </w:rPr>
+      </w:pPr>
+      <w:r>
+        <w:rPr>
+          <w:rFonts w:ascii="Arial" w:hAnsi="Arial" w:cs="Arial"/>
+          <w:strike/>
           <w:color w:val="000000"/>
           <w:sz w:val="22"/>
           <w:szCs w:val="22"/>
@@ -2631,6 +3500,7 @@
       <w:r>
         <w:rPr>
           <w:rFonts w:ascii="Arial" w:hAnsi="Arial" w:cs="Arial"/>
+          <w:strike/>
           <w:color w:val="000000"/>
           <w:sz w:val="22"/>
           <w:szCs w:val="22"/>
@@ -2641,16 +3511,29 @@
       <w:r>
         <w:rPr>
           <w:rFonts w:ascii="Arial" w:hAnsi="Arial" w:cs="Arial"/>
-          <w:color w:val="000000"/>
-          <w:sz w:val="22"/>
-          <w:szCs w:val="22"/>
-        </w:rPr>
-        <w:t>]=”</w:t>
+          <w:strike/>
+          <w:color w:val="000000"/>
+          <w:sz w:val="22"/>
+          <w:szCs w:val="22"/>
+        </w:rPr>
+        <w:t>]</w:t>
+      </w:r>
+      <w:proofErr w:type="gramStart"/>
+      <w:r>
+        <w:rPr>
+          <w:rFonts w:ascii="Arial" w:hAnsi="Arial" w:cs="Arial"/>
+          <w:strike/>
+          <w:color w:val="000000"/>
+          <w:sz w:val="22"/>
+          <w:szCs w:val="22"/>
+        </w:rPr>
+        <w:t>=”</w:t>
       </w:r>
       <w:proofErr w:type="spellStart"/>
       <w:r>
         <w:rPr>
           <w:rFonts w:ascii="Arial" w:hAnsi="Arial" w:cs="Arial"/>
+          <w:strike/>
           <w:color w:val="000000"/>
           <w:sz w:val="22"/>
           <w:szCs w:val="22"/>
@@ -2658,9 +3541,11 @@
         <w:t>transcriptForm</w:t>
       </w:r>
       <w:proofErr w:type="spellEnd"/>
-      <w:r>
-        <w:rPr>
-          <w:rFonts w:ascii="Arial" w:hAnsi="Arial" w:cs="Arial"/>
+      <w:proofErr w:type="gramEnd"/>
+      <w:r>
+        <w:rPr>
+          <w:rFonts w:ascii="Arial" w:hAnsi="Arial" w:cs="Arial"/>
+          <w:strike/>
           <w:color w:val="000000"/>
           <w:sz w:val="22"/>
           <w:szCs w:val="22"/>
@@ -2671,6 +3556,7 @@
       <w:r>
         <w:rPr>
           <w:rFonts w:ascii="Arial" w:hAnsi="Arial" w:cs="Arial"/>
+          <w:strike/>
           <w:color w:val="000000"/>
           <w:sz w:val="22"/>
           <w:szCs w:val="22"/>
@@ -2681,6 +3567,7 @@
       <w:r>
         <w:rPr>
           <w:rFonts w:ascii="Arial" w:hAnsi="Arial" w:cs="Arial"/>
+          <w:strike/>
           <w:color w:val="000000"/>
           <w:sz w:val="22"/>
           <w:szCs w:val="22"/>
@@ -2691,6 +3578,7 @@
       <w:r>
         <w:rPr>
           <w:rFonts w:ascii="Arial" w:hAnsi="Arial" w:cs="Arial"/>
+          <w:strike/>
           <w:color w:val="000000"/>
           <w:sz w:val="22"/>
           <w:szCs w:val="22"/>
@@ -2701,6 +3589,7 @@
       <w:r>
         <w:rPr>
           <w:rFonts w:ascii="Arial" w:hAnsi="Arial" w:cs="Arial"/>
+          <w:strike/>
           <w:color w:val="000000"/>
           <w:sz w:val="22"/>
           <w:szCs w:val="22"/>
@@ -2711,6 +3600,7 @@
       <w:r>
         <w:rPr>
           <w:rFonts w:ascii="Arial" w:hAnsi="Arial" w:cs="Arial"/>
+          <w:strike/>
           <w:color w:val="000000"/>
           <w:sz w:val="22"/>
           <w:szCs w:val="22"/>
@@ -2721,6 +3611,7 @@
       <w:r>
         <w:rPr>
           <w:rFonts w:ascii="Arial" w:hAnsi="Arial" w:cs="Arial"/>
+          <w:strike/>
           <w:color w:val="000000"/>
           <w:sz w:val="22"/>
           <w:szCs w:val="22"/>
@@ -2739,14 +3630,16 @@
         <w:textAlignment w:val="baseline"/>
         <w:rPr>
           <w:rFonts w:ascii="Arial" w:hAnsi="Arial" w:cs="Arial"/>
-          <w:color w:val="000000"/>
-          <w:sz w:val="22"/>
-          <w:szCs w:val="22"/>
-        </w:rPr>
-      </w:pPr>
-      <w:r>
-        <w:rPr>
-          <w:rFonts w:ascii="Arial" w:hAnsi="Arial" w:cs="Arial"/>
+          <w:strike/>
+          <w:color w:val="000000"/>
+          <w:sz w:val="22"/>
+          <w:szCs w:val="22"/>
+        </w:rPr>
+      </w:pPr>
+      <w:r>
+        <w:rPr>
+          <w:rFonts w:ascii="Arial" w:hAnsi="Arial" w:cs="Arial"/>
+          <w:strike/>
           <w:color w:val="000000"/>
           <w:sz w:val="22"/>
           <w:szCs w:val="22"/>
@@ -2757,6 +3650,7 @@
       <w:r>
         <w:rPr>
           <w:rFonts w:ascii="Arial" w:hAnsi="Arial" w:cs="Arial"/>
+          <w:strike/>
           <w:color w:val="000000"/>
           <w:sz w:val="22"/>
           <w:szCs w:val="22"/>
@@ -2767,6 +3661,7 @@
       <w:r>
         <w:rPr>
           <w:rFonts w:ascii="Arial" w:hAnsi="Arial" w:cs="Arial"/>
+          <w:strike/>
           <w:color w:val="000000"/>
           <w:sz w:val="22"/>
           <w:szCs w:val="22"/>
@@ -2777,6 +3672,7 @@
       <w:r>
         <w:rPr>
           <w:rFonts w:ascii="Arial" w:hAnsi="Arial" w:cs="Arial"/>
+          <w:strike/>
           <w:color w:val="000000"/>
           <w:sz w:val="22"/>
           <w:szCs w:val="22"/>
@@ -2787,11 +3683,34 @@
       <w:r>
         <w:rPr>
           <w:rFonts w:ascii="Arial" w:hAnsi="Arial" w:cs="Arial"/>
-          <w:color w:val="000000"/>
-          <w:sz w:val="22"/>
-          <w:szCs w:val="22"/>
-        </w:rPr>
-        <w:t xml:space="preserve"> entries </w:t>
+          <w:strike/>
+          <w:color w:val="000000"/>
+          <w:sz w:val="22"/>
+          <w:szCs w:val="22"/>
+        </w:rPr>
+        <w:t xml:space="preserve"> </w:t>
+      </w:r>
+      <w:proofErr w:type="gramStart"/>
+      <w:r>
+        <w:rPr>
+          <w:rFonts w:ascii="Arial" w:hAnsi="Arial" w:cs="Arial"/>
+          <w:strike/>
+          <w:color w:val="000000"/>
+          <w:sz w:val="22"/>
+          <w:szCs w:val="22"/>
+        </w:rPr>
+        <w:t>entries</w:t>
+      </w:r>
+      <w:proofErr w:type="gramEnd"/>
+      <w:r>
+        <w:rPr>
+          <w:rFonts w:ascii="Arial" w:hAnsi="Arial" w:cs="Arial"/>
+          <w:strike/>
+          <w:color w:val="000000"/>
+          <w:sz w:val="22"/>
+          <w:szCs w:val="22"/>
+        </w:rPr>
+        <w:t> </w:t>
       </w:r>
     </w:p>
     <w:p>
@@ -2805,6 +3724,7 @@
         <w:textAlignment w:val="baseline"/>
         <w:rPr>
           <w:rFonts w:ascii="Arial" w:hAnsi="Arial" w:cs="Arial"/>
+          <w:strike/>
           <w:color w:val="000000"/>
           <w:sz w:val="22"/>
           <w:szCs w:val="22"/>
@@ -2814,6 +3734,7 @@
       <w:r>
         <w:rPr>
           <w:rFonts w:ascii="Arial" w:hAnsi="Arial" w:cs="Arial"/>
+          <w:strike/>
           <w:color w:val="000000"/>
           <w:sz w:val="22"/>
           <w:szCs w:val="22"/>
@@ -2821,14 +3742,27 @@
         <w:t>formControlName</w:t>
       </w:r>
       <w:proofErr w:type="spellEnd"/>
-      <w:r>
-        <w:rPr>
-          <w:rFonts w:ascii="Arial" w:hAnsi="Arial" w:cs="Arial"/>
-          <w:color w:val="000000"/>
-          <w:sz w:val="22"/>
-          <w:szCs w:val="22"/>
-        </w:rPr>
-        <w:t>=”course”</w:t>
+      <w:proofErr w:type="gramStart"/>
+      <w:r>
+        <w:rPr>
+          <w:rFonts w:ascii="Arial" w:hAnsi="Arial" w:cs="Arial"/>
+          <w:strike/>
+          <w:color w:val="000000"/>
+          <w:sz w:val="22"/>
+          <w:szCs w:val="22"/>
+        </w:rPr>
+        <w:t>=”course</w:t>
+      </w:r>
+      <w:proofErr w:type="gramEnd"/>
+      <w:r>
+        <w:rPr>
+          <w:rFonts w:ascii="Arial" w:hAnsi="Arial" w:cs="Arial"/>
+          <w:strike/>
+          <w:color w:val="000000"/>
+          <w:sz w:val="22"/>
+          <w:szCs w:val="22"/>
+        </w:rPr>
+        <w:t>”</w:t>
       </w:r>
     </w:p>
     <w:p>
@@ -2854,7 +3788,27 @@
           <w:sz w:val="22"/>
           <w:szCs w:val="22"/>
         </w:rPr>
-        <w:t>Run and test the application </w:t>
+        <w:t xml:space="preserve">Run and test the </w:t>
+      </w:r>
+      <w:proofErr w:type="gramStart"/>
+      <w:r>
+        <w:rPr>
+          <w:rFonts w:ascii="Arial" w:hAnsi="Arial" w:cs="Arial"/>
+          <w:color w:val="000000"/>
+          <w:sz w:val="22"/>
+          <w:szCs w:val="22"/>
+        </w:rPr>
+        <w:t>application</w:t>
+      </w:r>
+      <w:proofErr w:type="gramEnd"/>
+      <w:r>
+        <w:rPr>
+          <w:rFonts w:ascii="Arial" w:hAnsi="Arial" w:cs="Arial"/>
+          <w:color w:val="000000"/>
+          <w:sz w:val="22"/>
+          <w:szCs w:val="22"/>
+        </w:rPr>
+        <w:t> </w:t>
       </w:r>
     </w:p>
     <w:p>
@@ -2880,7 +3834,27 @@
           <w:sz w:val="22"/>
           <w:szCs w:val="22"/>
         </w:rPr>
-        <w:t xml:space="preserve">You are verifying the home component’s form now uses data validation and reactive forms.  You are also confirming there are no errors in the </w:t>
+        <w:t xml:space="preserve">You are verifying the home component’s form now uses data validation and reactive forms.  </w:t>
+      </w:r>
+      <w:proofErr w:type="gramStart"/>
+      <w:r>
+        <w:rPr>
+          <w:rFonts w:ascii="Arial" w:hAnsi="Arial" w:cs="Arial"/>
+          <w:color w:val="000000"/>
+          <w:sz w:val="22"/>
+          <w:szCs w:val="22"/>
+        </w:rPr>
+        <w:t>You are</w:t>
+      </w:r>
+      <w:proofErr w:type="gramEnd"/>
+      <w:r>
+        <w:rPr>
+          <w:rFonts w:ascii="Arial" w:hAnsi="Arial" w:cs="Arial"/>
+          <w:color w:val="000000"/>
+          <w:sz w:val="22"/>
+          <w:szCs w:val="22"/>
+        </w:rPr>
+        <w:t xml:space="preserve"> also confirming there are no errors in the </w:t>
       </w:r>
       <w:proofErr w:type="gramStart"/>
       <w:r>
@@ -3012,7 +3986,7 @@
 </file>
 
 <file path=word/numbering.xml><?xml version="1.0" encoding="utf-8"?>
-<w:numbering xmlns:wpc="http://schemas.microsoft.com/office/word/2010/wordprocessingCanvas" xmlns:cx="http://schemas.microsoft.com/office/drawing/2014/chartex" xmlns:cx1="http://schemas.microsoft.com/office/drawing/2015/9/8/chartex" xmlns:cx2="http://schemas.microsoft.com/office/drawing/2015/10/21/chartex" xmlns:cx3="http://schemas.microsoft.com/office/drawing/2016/5/9/chartex" xmlns:cx4="http://schemas.microsoft.com/office/drawing/2016/5/10/chartex" xmlns:cx5="http://schemas.microsoft.com/office/drawing/2016/5/11/chartex" xmlns:cx6="http://schemas.microsoft.com/office/drawing/2016/5/12/chartex" xmlns:cx7="http://schemas.microsoft.com/office/drawing/2016/5/13/chartex" xmlns:cx8="http://schemas.microsoft.com/office/drawing/2016/5/14/chartex" xmlns:mc="http://schemas.openxmlformats.org/markup-compatibility/2006" xmlns:aink="http://schemas.microsoft.com/office/drawing/2016/ink" xmlns:am3d="http://schemas.microsoft.com/office/drawing/2017/model3d" xmlns:o="urn:schemas-microsoft-com:office:office" xmlns:r="http://schemas.openxmlformats.org/officeDocument/2006/relationships" xmlns:m="http://schemas.openxmlformats.org/officeDocument/2006/math" xmlns:v="urn:schemas-microsoft-com:vml" xmlns:wp14="http://schemas.microsoft.com/office/word/2010/wordprocessingDrawing" xmlns:wp="http://schemas.openxmlformats.org/drawingml/2006/wordprocessingDrawing" xmlns:w10="urn:schemas-microsoft-com:office:word" xmlns:w="http://schemas.openxmlformats.org/wordprocessingml/2006/main" xmlns:w14="http://schemas.microsoft.com/office/word/2010/wordml" xmlns:w15="http://schemas.microsoft.com/office/word/2012/wordml" xmlns:w16cex="http://schemas.microsoft.com/office/word/2018/wordml/cex" xmlns:w16cid="http://schemas.microsoft.com/office/word/2016/wordml/cid" xmlns:w16="http://schemas.microsoft.com/office/word/2018/wordml" xmlns:w16se="http://schemas.microsoft.com/office/word/2015/wordml/symex" xmlns:wpg="http://schemas.microsoft.com/office/word/2010/wordprocessingGroup" xmlns:wpi="http://schemas.microsoft.com/office/word/2010/wordprocessingInk" xmlns:wne="http://schemas.microsoft.com/office/word/2006/wordml" xmlns:wps="http://schemas.microsoft.com/office/word/2010/wordprocessingShape" mc:Ignorable="w14 w15 w16se w16cid w16 w16cex wp14">
+<w:numbering xmlns:wpc="http://schemas.microsoft.com/office/word/2010/wordprocessingCanvas" xmlns:cx="http://schemas.microsoft.com/office/drawing/2014/chartex" xmlns:cx1="http://schemas.microsoft.com/office/drawing/2015/9/8/chartex" xmlns:cx2="http://schemas.microsoft.com/office/drawing/2015/10/21/chartex" xmlns:cx3="http://schemas.microsoft.com/office/drawing/2016/5/9/chartex" xmlns:cx4="http://schemas.microsoft.com/office/drawing/2016/5/10/chartex" xmlns:cx5="http://schemas.microsoft.com/office/drawing/2016/5/11/chartex" xmlns:cx6="http://schemas.microsoft.com/office/drawing/2016/5/12/chartex" xmlns:cx7="http://schemas.microsoft.com/office/drawing/2016/5/13/chartex" xmlns:cx8="http://schemas.microsoft.com/office/drawing/2016/5/14/chartex" xmlns:mc="http://schemas.openxmlformats.org/markup-compatibility/2006" xmlns:aink="http://schemas.microsoft.com/office/drawing/2016/ink" xmlns:am3d="http://schemas.microsoft.com/office/drawing/2017/model3d" xmlns:o="urn:schemas-microsoft-com:office:office" xmlns:oel="http://schemas.microsoft.com/office/2019/extlst" xmlns:r="http://schemas.openxmlformats.org/officeDocument/2006/relationships" xmlns:m="http://schemas.openxmlformats.org/officeDocument/2006/math" xmlns:v="urn:schemas-microsoft-com:vml" xmlns:wp14="http://schemas.microsoft.com/office/word/2010/wordprocessingDrawing" xmlns:wp="http://schemas.openxmlformats.org/drawingml/2006/wordprocessingDrawing" xmlns:w10="urn:schemas-microsoft-com:office:word" xmlns:w="http://schemas.openxmlformats.org/wordprocessingml/2006/main" xmlns:w14="http://schemas.microsoft.com/office/word/2010/wordml" xmlns:w15="http://schemas.microsoft.com/office/word/2012/wordml" xmlns:w16cex="http://schemas.microsoft.com/office/word/2018/wordml/cex" xmlns:w16cid="http://schemas.microsoft.com/office/word/2016/wordml/cid" xmlns:w16="http://schemas.microsoft.com/office/word/2018/wordml" xmlns:w16sdtdh="http://schemas.microsoft.com/office/word/2020/wordml/sdtdatahash" xmlns:w16se="http://schemas.microsoft.com/office/word/2015/wordml/symex" xmlns:wpg="http://schemas.microsoft.com/office/word/2010/wordprocessingGroup" xmlns:wpi="http://schemas.microsoft.com/office/word/2010/wordprocessingInk" xmlns:wne="http://schemas.microsoft.com/office/word/2006/wordml" xmlns:wps="http://schemas.microsoft.com/office/word/2010/wordprocessingShape" mc:Ignorable="w14 w15 w16se w16cid w16 w16cex w16sdtdh wp14">
   <w:abstractNum w:abstractNumId="0" w15:restartNumberingAfterBreak="0">
     <w:nsid w:val="094E1C6E"/>
     <w:multiLevelType w:val="multilevel"/>
@@ -5844,419 +6818,131 @@
       </w:rPr>
     </w:lvl>
   </w:abstractNum>
-  <w:num w:numId="1">
+  <w:num w:numId="1" w16cid:durableId="455028143">
     <w:abstractNumId w:val="13"/>
   </w:num>
-  <w:num w:numId="2">
+  <w:num w:numId="2" w16cid:durableId="1864511379">
     <w:abstractNumId w:val="18"/>
   </w:num>
-  <w:num w:numId="3">
+  <w:num w:numId="3" w16cid:durableId="1297030576">
     <w:abstractNumId w:val="8"/>
   </w:num>
-  <w:num w:numId="4">
+  <w:num w:numId="4" w16cid:durableId="78598096">
     <w:abstractNumId w:val="4"/>
   </w:num>
-  <w:num w:numId="5">
+  <w:num w:numId="5" w16cid:durableId="799105966">
     <w:abstractNumId w:val="4"/>
-    <w:lvlOverride w:ilvl="3">
-      <w:lvl w:ilvl="3">
-        <w:numFmt w:val="bullet"/>
-        <w:lvlText w:val=""/>
-        <w:lvlJc w:val="left"/>
-        <w:pPr>
-          <w:tabs>
-            <w:tab w:val="num" w:pos="2880"/>
-          </w:tabs>
-          <w:ind w:left="2880" w:hanging="360"/>
-        </w:pPr>
-        <w:rPr>
-          <w:rFonts w:ascii="Symbol" w:hAnsi="Symbol" w:hint="default"/>
-          <w:sz w:val="20"/>
-        </w:rPr>
-      </w:lvl>
-    </w:lvlOverride>
+    <w:lvlOverride w:ilvl="0"/>
   </w:num>
-  <w:num w:numId="6">
+  <w:num w:numId="6" w16cid:durableId="1522546587">
     <w:abstractNumId w:val="6"/>
   </w:num>
-  <w:num w:numId="7">
+  <w:num w:numId="7" w16cid:durableId="2119178882">
     <w:abstractNumId w:val="5"/>
   </w:num>
-  <w:num w:numId="8">
+  <w:num w:numId="8" w16cid:durableId="72243189">
     <w:abstractNumId w:val="5"/>
-    <w:lvlOverride w:ilvl="3">
-      <w:lvl w:ilvl="3">
-        <w:numFmt w:val="bullet"/>
-        <w:lvlText w:val=""/>
-        <w:lvlJc w:val="left"/>
-        <w:pPr>
-          <w:tabs>
-            <w:tab w:val="num" w:pos="2880"/>
-          </w:tabs>
-          <w:ind w:left="2880" w:hanging="360"/>
-        </w:pPr>
-        <w:rPr>
-          <w:rFonts w:ascii="Symbol" w:hAnsi="Symbol" w:hint="default"/>
-          <w:sz w:val="20"/>
-        </w:rPr>
-      </w:lvl>
-    </w:lvlOverride>
+    <w:lvlOverride w:ilvl="0"/>
   </w:num>
-  <w:num w:numId="9">
+  <w:num w:numId="9" w16cid:durableId="1866366866">
     <w:abstractNumId w:val="12"/>
   </w:num>
-  <w:num w:numId="10">
+  <w:num w:numId="10" w16cid:durableId="1879271555">
     <w:abstractNumId w:val="12"/>
-    <w:lvlOverride w:ilvl="3">
-      <w:lvl w:ilvl="3">
-        <w:numFmt w:val="bullet"/>
-        <w:lvlText w:val=""/>
-        <w:lvlJc w:val="left"/>
-        <w:pPr>
-          <w:tabs>
-            <w:tab w:val="num" w:pos="2880"/>
-          </w:tabs>
-          <w:ind w:left="2880" w:hanging="360"/>
-        </w:pPr>
-        <w:rPr>
-          <w:rFonts w:ascii="Symbol" w:hAnsi="Symbol" w:hint="default"/>
-          <w:sz w:val="20"/>
-        </w:rPr>
-      </w:lvl>
-    </w:lvlOverride>
+    <w:lvlOverride w:ilvl="0"/>
   </w:num>
-  <w:num w:numId="11">
+  <w:num w:numId="11" w16cid:durableId="153183052">
     <w:abstractNumId w:val="3"/>
   </w:num>
-  <w:num w:numId="12">
+  <w:num w:numId="12" w16cid:durableId="2050715069">
     <w:abstractNumId w:val="9"/>
   </w:num>
-  <w:num w:numId="13">
+  <w:num w:numId="13" w16cid:durableId="529074681">
     <w:abstractNumId w:val="9"/>
-    <w:lvlOverride w:ilvl="3">
-      <w:lvl w:ilvl="3">
-        <w:numFmt w:val="bullet"/>
-        <w:lvlText w:val=""/>
-        <w:lvlJc w:val="left"/>
-        <w:pPr>
-          <w:tabs>
-            <w:tab w:val="num" w:pos="2880"/>
-          </w:tabs>
-          <w:ind w:left="2880" w:hanging="360"/>
-        </w:pPr>
-        <w:rPr>
-          <w:rFonts w:ascii="Symbol" w:hAnsi="Symbol" w:hint="default"/>
-          <w:sz w:val="20"/>
-        </w:rPr>
-      </w:lvl>
-    </w:lvlOverride>
+    <w:lvlOverride w:ilvl="0"/>
   </w:num>
-  <w:num w:numId="14">
+  <w:num w:numId="14" w16cid:durableId="1355351380">
     <w:abstractNumId w:val="16"/>
   </w:num>
-  <w:num w:numId="15">
+  <w:num w:numId="15" w16cid:durableId="553855455">
     <w:abstractNumId w:val="10"/>
   </w:num>
-  <w:num w:numId="16">
+  <w:num w:numId="16" w16cid:durableId="1918786324">
     <w:abstractNumId w:val="2"/>
   </w:num>
-  <w:num w:numId="17">
+  <w:num w:numId="17" w16cid:durableId="2110001551">
     <w:abstractNumId w:val="2"/>
-    <w:lvlOverride w:ilvl="3">
-      <w:lvl w:ilvl="3">
-        <w:numFmt w:val="bullet"/>
-        <w:lvlText w:val=""/>
-        <w:lvlJc w:val="left"/>
-        <w:pPr>
-          <w:tabs>
-            <w:tab w:val="num" w:pos="2880"/>
-          </w:tabs>
-          <w:ind w:left="2880" w:hanging="360"/>
-        </w:pPr>
-        <w:rPr>
-          <w:rFonts w:ascii="Symbol" w:hAnsi="Symbol" w:hint="default"/>
-          <w:sz w:val="20"/>
-        </w:rPr>
-      </w:lvl>
-    </w:lvlOverride>
+    <w:lvlOverride w:ilvl="0"/>
   </w:num>
-  <w:num w:numId="18">
+  <w:num w:numId="18" w16cid:durableId="1077626860">
     <w:abstractNumId w:val="15"/>
   </w:num>
-  <w:num w:numId="19">
+  <w:num w:numId="19" w16cid:durableId="2094545333">
     <w:abstractNumId w:val="15"/>
-    <w:lvlOverride w:ilvl="3">
-      <w:lvl w:ilvl="3">
-        <w:numFmt w:val="bullet"/>
-        <w:lvlText w:val=""/>
-        <w:lvlJc w:val="left"/>
-        <w:pPr>
-          <w:tabs>
-            <w:tab w:val="num" w:pos="2880"/>
-          </w:tabs>
-          <w:ind w:left="2880" w:hanging="360"/>
-        </w:pPr>
-        <w:rPr>
-          <w:rFonts w:ascii="Symbol" w:hAnsi="Symbol" w:hint="default"/>
-          <w:sz w:val="20"/>
-        </w:rPr>
-      </w:lvl>
-    </w:lvlOverride>
+    <w:lvlOverride w:ilvl="0"/>
   </w:num>
-  <w:num w:numId="20">
+  <w:num w:numId="20" w16cid:durableId="565141931">
     <w:abstractNumId w:val="14"/>
   </w:num>
-  <w:num w:numId="21">
+  <w:num w:numId="21" w16cid:durableId="836576934">
     <w:abstractNumId w:val="14"/>
-    <w:lvlOverride w:ilvl="3">
-      <w:lvl w:ilvl="3">
-        <w:numFmt w:val="bullet"/>
-        <w:lvlText w:val=""/>
-        <w:lvlJc w:val="left"/>
-        <w:pPr>
-          <w:tabs>
-            <w:tab w:val="num" w:pos="2880"/>
-          </w:tabs>
-          <w:ind w:left="2880" w:hanging="360"/>
-        </w:pPr>
-        <w:rPr>
-          <w:rFonts w:ascii="Symbol" w:hAnsi="Symbol" w:hint="default"/>
-          <w:sz w:val="20"/>
-        </w:rPr>
-      </w:lvl>
-    </w:lvlOverride>
+    <w:lvlOverride w:ilvl="0"/>
   </w:num>
-  <w:num w:numId="22">
+  <w:num w:numId="22" w16cid:durableId="1492134595">
     <w:abstractNumId w:val="14"/>
-    <w:lvlOverride w:ilvl="3">
-      <w:lvl w:ilvl="3">
-        <w:numFmt w:val="bullet"/>
-        <w:lvlText w:val=""/>
-        <w:lvlJc w:val="left"/>
-        <w:pPr>
-          <w:tabs>
-            <w:tab w:val="num" w:pos="2880"/>
-          </w:tabs>
-          <w:ind w:left="2880" w:hanging="360"/>
-        </w:pPr>
-        <w:rPr>
-          <w:rFonts w:ascii="Symbol" w:hAnsi="Symbol" w:hint="default"/>
-          <w:sz w:val="20"/>
-        </w:rPr>
-      </w:lvl>
-    </w:lvlOverride>
-    <w:lvlOverride w:ilvl="4">
-      <w:lvl w:ilvl="4">
-        <w:numFmt w:val="bullet"/>
-        <w:lvlText w:val="o"/>
-        <w:lvlJc w:val="left"/>
-        <w:pPr>
-          <w:tabs>
-            <w:tab w:val="num" w:pos="3600"/>
-          </w:tabs>
-          <w:ind w:left="3600" w:hanging="360"/>
-        </w:pPr>
-        <w:rPr>
-          <w:rFonts w:ascii="Courier New" w:hAnsi="Courier New" w:hint="default"/>
-          <w:sz w:val="20"/>
-        </w:rPr>
-      </w:lvl>
-    </w:lvlOverride>
+    <w:lvlOverride w:ilvl="0"/>
+    <w:lvlOverride w:ilvl="0"/>
   </w:num>
-  <w:num w:numId="23">
+  <w:num w:numId="23" w16cid:durableId="274365713">
     <w:abstractNumId w:val="7"/>
   </w:num>
-  <w:num w:numId="24">
+  <w:num w:numId="24" w16cid:durableId="1789198931">
     <w:abstractNumId w:val="7"/>
-    <w:lvlOverride w:ilvl="3">
-      <w:lvl w:ilvl="3">
-        <w:numFmt w:val="bullet"/>
-        <w:lvlText w:val=""/>
-        <w:lvlJc w:val="left"/>
-        <w:pPr>
-          <w:tabs>
-            <w:tab w:val="num" w:pos="2880"/>
-          </w:tabs>
-          <w:ind w:left="2880" w:hanging="360"/>
-        </w:pPr>
-        <w:rPr>
-          <w:rFonts w:ascii="Symbol" w:hAnsi="Symbol" w:hint="default"/>
-          <w:sz w:val="20"/>
-        </w:rPr>
-      </w:lvl>
-    </w:lvlOverride>
+    <w:lvlOverride w:ilvl="0"/>
   </w:num>
-  <w:num w:numId="25">
+  <w:num w:numId="25" w16cid:durableId="1234699313">
     <w:abstractNumId w:val="11"/>
   </w:num>
-  <w:num w:numId="26">
+  <w:num w:numId="26" w16cid:durableId="732197447">
     <w:abstractNumId w:val="11"/>
-    <w:lvlOverride w:ilvl="3">
-      <w:lvl w:ilvl="3">
-        <w:numFmt w:val="bullet"/>
-        <w:lvlText w:val=""/>
-        <w:lvlJc w:val="left"/>
-        <w:pPr>
-          <w:tabs>
-            <w:tab w:val="num" w:pos="2880"/>
-          </w:tabs>
-          <w:ind w:left="2880" w:hanging="360"/>
-        </w:pPr>
-        <w:rPr>
-          <w:rFonts w:ascii="Symbol" w:hAnsi="Symbol" w:hint="default"/>
-          <w:sz w:val="20"/>
-        </w:rPr>
-      </w:lvl>
-    </w:lvlOverride>
+    <w:lvlOverride w:ilvl="0"/>
   </w:num>
-  <w:num w:numId="27">
+  <w:num w:numId="27" w16cid:durableId="1580948166">
     <w:abstractNumId w:val="11"/>
-    <w:lvlOverride w:ilvl="3">
-      <w:lvl w:ilvl="3">
-        <w:numFmt w:val="bullet"/>
-        <w:lvlText w:val=""/>
-        <w:lvlJc w:val="left"/>
-        <w:pPr>
-          <w:tabs>
-            <w:tab w:val="num" w:pos="2880"/>
-          </w:tabs>
-          <w:ind w:left="2880" w:hanging="360"/>
-        </w:pPr>
-        <w:rPr>
-          <w:rFonts w:ascii="Symbol" w:hAnsi="Symbol" w:hint="default"/>
-          <w:sz w:val="20"/>
-        </w:rPr>
-      </w:lvl>
-    </w:lvlOverride>
-    <w:lvlOverride w:ilvl="4">
-      <w:lvl w:ilvl="4">
-        <w:numFmt w:val="bullet"/>
-        <w:lvlText w:val="o"/>
-        <w:lvlJc w:val="left"/>
-        <w:pPr>
-          <w:tabs>
-            <w:tab w:val="num" w:pos="3600"/>
-          </w:tabs>
-          <w:ind w:left="3600" w:hanging="360"/>
-        </w:pPr>
-        <w:rPr>
-          <w:rFonts w:ascii="Courier New" w:hAnsi="Courier New" w:hint="default"/>
-          <w:sz w:val="20"/>
-        </w:rPr>
-      </w:lvl>
-    </w:lvlOverride>
+    <w:lvlOverride w:ilvl="0"/>
+    <w:lvlOverride w:ilvl="0"/>
   </w:num>
-  <w:num w:numId="28">
+  <w:num w:numId="28" w16cid:durableId="900949176">
     <w:abstractNumId w:val="17"/>
   </w:num>
-  <w:num w:numId="29">
+  <w:num w:numId="29" w16cid:durableId="1048646664">
     <w:abstractNumId w:val="17"/>
-    <w:lvlOverride w:ilvl="3">
-      <w:lvl w:ilvl="3">
-        <w:numFmt w:val="bullet"/>
-        <w:lvlText w:val=""/>
-        <w:lvlJc w:val="left"/>
-        <w:pPr>
-          <w:tabs>
-            <w:tab w:val="num" w:pos="2880"/>
-          </w:tabs>
-          <w:ind w:left="2880" w:hanging="360"/>
-        </w:pPr>
-        <w:rPr>
-          <w:rFonts w:ascii="Symbol" w:hAnsi="Symbol" w:hint="default"/>
-          <w:sz w:val="20"/>
-        </w:rPr>
-      </w:lvl>
-    </w:lvlOverride>
+    <w:lvlOverride w:ilvl="0"/>
   </w:num>
-  <w:num w:numId="30">
+  <w:num w:numId="30" w16cid:durableId="1513568450">
     <w:abstractNumId w:val="17"/>
-    <w:lvlOverride w:ilvl="3">
-      <w:lvl w:ilvl="3">
-        <w:numFmt w:val="bullet"/>
-        <w:lvlText w:val=""/>
-        <w:lvlJc w:val="left"/>
-        <w:pPr>
-          <w:tabs>
-            <w:tab w:val="num" w:pos="2880"/>
-          </w:tabs>
-          <w:ind w:left="2880" w:hanging="360"/>
-        </w:pPr>
-        <w:rPr>
-          <w:rFonts w:ascii="Symbol" w:hAnsi="Symbol" w:hint="default"/>
-          <w:sz w:val="20"/>
-        </w:rPr>
-      </w:lvl>
-    </w:lvlOverride>
-    <w:lvlOverride w:ilvl="4">
-      <w:lvl w:ilvl="4">
-        <w:numFmt w:val="bullet"/>
-        <w:lvlText w:val="o"/>
-        <w:lvlJc w:val="left"/>
-        <w:pPr>
-          <w:tabs>
-            <w:tab w:val="num" w:pos="3600"/>
-          </w:tabs>
-          <w:ind w:left="3600" w:hanging="360"/>
-        </w:pPr>
-        <w:rPr>
-          <w:rFonts w:ascii="Courier New" w:hAnsi="Courier New" w:hint="default"/>
-          <w:sz w:val="20"/>
-        </w:rPr>
-      </w:lvl>
-    </w:lvlOverride>
+    <w:lvlOverride w:ilvl="0"/>
+    <w:lvlOverride w:ilvl="0"/>
   </w:num>
-  <w:num w:numId="31">
+  <w:num w:numId="31" w16cid:durableId="1067610427">
     <w:abstractNumId w:val="1"/>
   </w:num>
-  <w:num w:numId="32">
+  <w:num w:numId="32" w16cid:durableId="477377381">
     <w:abstractNumId w:val="1"/>
-    <w:lvlOverride w:ilvl="3">
-      <w:lvl w:ilvl="3">
-        <w:numFmt w:val="bullet"/>
-        <w:lvlText w:val=""/>
-        <w:lvlJc w:val="left"/>
-        <w:pPr>
-          <w:tabs>
-            <w:tab w:val="num" w:pos="2880"/>
-          </w:tabs>
-          <w:ind w:left="2880" w:hanging="360"/>
-        </w:pPr>
-        <w:rPr>
-          <w:rFonts w:ascii="Symbol" w:hAnsi="Symbol" w:hint="default"/>
-          <w:sz w:val="20"/>
-        </w:rPr>
-      </w:lvl>
-    </w:lvlOverride>
+    <w:lvlOverride w:ilvl="0"/>
   </w:num>
-  <w:num w:numId="33">
+  <w:num w:numId="33" w16cid:durableId="1135172838">
     <w:abstractNumId w:val="0"/>
   </w:num>
-  <w:num w:numId="34">
+  <w:num w:numId="34" w16cid:durableId="118382518">
     <w:abstractNumId w:val="0"/>
-    <w:lvlOverride w:ilvl="3">
-      <w:lvl w:ilvl="3">
-        <w:numFmt w:val="bullet"/>
-        <w:lvlText w:val=""/>
-        <w:lvlJc w:val="left"/>
-        <w:pPr>
-          <w:tabs>
-            <w:tab w:val="num" w:pos="2880"/>
-          </w:tabs>
-          <w:ind w:left="2880" w:hanging="360"/>
-        </w:pPr>
-        <w:rPr>
-          <w:rFonts w:ascii="Symbol" w:hAnsi="Symbol" w:hint="default"/>
-          <w:sz w:val="20"/>
-        </w:rPr>
-      </w:lvl>
-    </w:lvlOverride>
+    <w:lvlOverride w:ilvl="0"/>
   </w:num>
 </w:numbering>
 </file>
 
 <file path=word/styles.xml><?xml version="1.0" encoding="utf-8"?>
-<w:styles xmlns:mc="http://schemas.openxmlformats.org/markup-compatibility/2006" xmlns:r="http://schemas.openxmlformats.org/officeDocument/2006/relationships" xmlns:w="http://schemas.openxmlformats.org/wordprocessingml/2006/main" xmlns:w14="http://schemas.microsoft.com/office/word/2010/wordml" xmlns:w15="http://schemas.microsoft.com/office/word/2012/wordml" xmlns:w16cex="http://schemas.microsoft.com/office/word/2018/wordml/cex" xmlns:w16cid="http://schemas.microsoft.com/office/word/2016/wordml/cid" xmlns:w16="http://schemas.microsoft.com/office/word/2018/wordml" xmlns:w16se="http://schemas.microsoft.com/office/word/2015/wordml/symex" mc:Ignorable="w14 w15 w16se w16cid w16 w16cex">
+<w:styles xmlns:mc="http://schemas.openxmlformats.org/markup-compatibility/2006" xmlns:r="http://schemas.openxmlformats.org/officeDocument/2006/relationships" xmlns:w="http://schemas.openxmlformats.org/wordprocessingml/2006/main" xmlns:w14="http://schemas.microsoft.com/office/word/2010/wordml" xmlns:w15="http://schemas.microsoft.com/office/word/2012/wordml" xmlns:w16cex="http://schemas.microsoft.com/office/word/2018/wordml/cex" xmlns:w16cid="http://schemas.microsoft.com/office/word/2016/wordml/cid" xmlns:w16="http://schemas.microsoft.com/office/word/2018/wordml" xmlns:w16sdtdh="http://schemas.microsoft.com/office/word/2020/wordml/sdtdatahash" xmlns:w16se="http://schemas.microsoft.com/office/word/2015/wordml/symex" mc:Ignorable="w14 w15 w16se w16cid w16 w16cex w16sdtdh">
   <w:docDefaults>
     <w:rPrDefault>
       <w:rPr>

</xml_diff>